<commit_message>
Add payment management functionality; create EventoPagamento model, controller, and migration; update Evento model and views to handle payments
</commit_message>
<xml_diff>
--- a/resources/modelos_proposta/CONTRATO.docx
+++ b/resources/modelos_proposta/CONTRATO.docx
@@ -88,7 +88,7 @@
               </wp:anchor>
             </w:drawing>
           </mc:Choice>
-          <mc:Fallback xmlns:w16sdtfl="http://schemas.microsoft.com/office/word/2024/wordml/sdtformatlock" xmlns:w16sdtdh="http://schemas.microsoft.com/office/word/2020/wordml/sdtdatahash" xmlns:w16du="http://schemas.microsoft.com/office/word/2023/wordml/word16du" xmlns:w16="http://schemas.microsoft.com/office/word/2018/wordml" xmlns:w16cex="http://schemas.microsoft.com/office/word/2018/wordml/cex" xmlns:oel="http://schemas.microsoft.com/office/2019/extlst">
+          <mc:Fallback xmlns:oel="http://schemas.microsoft.com/office/2019/extlst" xmlns:w16cex="http://schemas.microsoft.com/office/word/2018/wordml/cex" xmlns:w16="http://schemas.microsoft.com/office/word/2018/wordml" xmlns:w16du="http://schemas.microsoft.com/office/word/2023/wordml/word16du" xmlns:w16sdtdh="http://schemas.microsoft.com/office/word/2020/wordml/sdtdatahash" xmlns:w16sdtfl="http://schemas.microsoft.com/office/word/2024/wordml/sdtformatlock">
             <w:pict>
               <v:shapetype w14:anchorId="68CEB0A7" id="_x0000_t115" coordsize="21600,21600" o:spt="115" path="m,20465v810,317,1620,452,2397,725c3077,21325,3790,21417,4405,21597v1620,,2202,-180,2657,-272c7580,21280,8002,21010,8455,20917v422,-135,810,-405,1327,-542c10205,20150,10657,19967,11080,19742v517,-182,970,-407,1425,-590c13087,19017,13605,18745,14255,18610v615,-180,1262,-318,1942,-408c16975,18202,17785,18022,18595,18022r,-1670l19192,16252r808,l20000,14467r722,-75l21597,14392,21597,,2972,r,1815l1532,1815r,1860l,3675,,20465xem1532,3675nfl18595,3675r,12677em2972,1815nfl20000,1815r,12652e">
                 <v:stroke joinstyle="miter"/>
@@ -222,7 +222,7 @@
               </wp:anchor>
             </w:drawing>
           </mc:Choice>
-          <mc:Fallback xmlns:w16sdtfl="http://schemas.microsoft.com/office/word/2024/wordml/sdtformatlock" xmlns:w16sdtdh="http://schemas.microsoft.com/office/word/2020/wordml/sdtdatahash" xmlns:w16du="http://schemas.microsoft.com/office/word/2023/wordml/word16du" xmlns:w16="http://schemas.microsoft.com/office/word/2018/wordml" xmlns:w16cex="http://schemas.microsoft.com/office/word/2018/wordml/cex" xmlns:oel="http://schemas.microsoft.com/office/2019/extlst">
+          <mc:Fallback xmlns:oel="http://schemas.microsoft.com/office/2019/extlst" xmlns:w16cex="http://schemas.microsoft.com/office/word/2018/wordml/cex" xmlns:w16="http://schemas.microsoft.com/office/word/2018/wordml" xmlns:w16du="http://schemas.microsoft.com/office/word/2023/wordml/word16du" xmlns:w16sdtdh="http://schemas.microsoft.com/office/word/2020/wordml/sdtdatahash" xmlns:w16sdtfl="http://schemas.microsoft.com/office/word/2024/wordml/sdtformatlock">
             <w:pict>
               <v:shape w14:anchorId="420B355D" id="Forma Livre 39" o:spid="_x0000_s1026" style="position:absolute;margin-left:430.55pt;margin-top:33.3pt;width:4.2pt;height:6.75pt;z-index:251722240;visibility:visible;mso-wrap-style:square;mso-wrap-distance-left:9pt;mso-wrap-distance-top:0;mso-wrap-distance-right:9pt;mso-wrap-distance-bottom:0;mso-position-horizontal:absolute;mso-position-horizontal-relative:text;mso-position-vertical:absolute;mso-position-vertical-relative:text;v-text-anchor:middle" coordsize="53025,85854" o:gfxdata="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" path="m289,86333l289,478r18196,l18485,71297r34830,l53315,86333r-53026,xe" fillcolor="#941651" stroked="f" strokeweight=".03914mm">
                 <v:stroke joinstyle="miter"/>
@@ -547,7 +547,7 @@
               </wp:anchor>
             </w:drawing>
           </mc:Choice>
-          <mc:Fallback xmlns:w16sdtfl="http://schemas.microsoft.com/office/word/2024/wordml/sdtformatlock" xmlns:w16sdtdh="http://schemas.microsoft.com/office/word/2020/wordml/sdtdatahash" xmlns:w16du="http://schemas.microsoft.com/office/word/2023/wordml/word16du" xmlns:w16="http://schemas.microsoft.com/office/word/2018/wordml" xmlns:w16cex="http://schemas.microsoft.com/office/word/2018/wordml/cex" xmlns:oel="http://schemas.microsoft.com/office/2019/extlst">
+          <mc:Fallback xmlns:oel="http://schemas.microsoft.com/office/2019/extlst" xmlns:w16cex="http://schemas.microsoft.com/office/word/2018/wordml/cex" xmlns:w16="http://schemas.microsoft.com/office/word/2018/wordml" xmlns:w16du="http://schemas.microsoft.com/office/word/2023/wordml/word16du" xmlns:w16sdtdh="http://schemas.microsoft.com/office/word/2020/wordml/sdtdatahash" xmlns:w16sdtfl="http://schemas.microsoft.com/office/word/2024/wordml/sdtformatlock">
             <w:pict>
               <v:shape w14:anchorId="2BAAA1AD" id="Forma Livre 42" o:spid="_x0000_s1026" style="position:absolute;margin-left:443.1pt;margin-top:33.2pt;width:5.55pt;height:6.95pt;z-index:251724288;visibility:visible;mso-wrap-style:square;mso-wrap-distance-left:9pt;mso-wrap-distance-top:0;mso-wrap-distance-right:9pt;mso-wrap-distance-bottom:0;mso-position-horizontal:absolute;mso-position-horizontal-relative:text;mso-position-vertical:absolute;mso-position-vertical-relative:text;v-text-anchor:middle" coordsize="70476,88230" o:gfxdata="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" path="m36788,39345r34050,l70838,83851v-4496,1489,-9178,2677,-14046,3546c51942,88266,46444,88709,40299,88709v-8539,,-15783,-1676,-21742,-5036c12616,80295,8102,75322,5008,68743,1904,62174,361,54089,361,44487v,-8981,1721,-16756,5179,-23334c9016,14557,14088,9468,20756,5868,27442,2278,35600,478,45229,478v4540,,9018,488,13443,1454c63088,2907,67114,4184,70731,5762l64666,20302c62041,18981,59035,17873,55657,16968,52296,16073,48785,15621,45123,15621v-5303,,-9896,1223,-13797,3652c27442,21685,24427,25080,22281,29451v-2128,4353,-3192,9486,-3192,15391c19089,50445,19843,55410,21359,59736v1534,4326,3946,7722,7235,10178c31902,72352,36194,73566,41470,73566v2571,,4752,-124,6526,-390c49787,72919,51472,72662,53032,72396r,-17908l36788,54488r,-15143xe" fillcolor="#941651" stroked="f" strokeweight=".03914mm">
                 <v:stroke joinstyle="miter"/>
@@ -2119,27 +2119,7 @@
                                 <w:sz w:val="22"/>
                                 <w:szCs w:val="22"/>
                               </w:rPr>
-                              <w:t>${</w:t>
-                            </w:r>
-                            <w:r>
-                              <w:rPr>
-                                <w:rStyle w:val="jsgrdq"/>
-                                <w:rFonts w:ascii="Open Sans" w:hAnsi="Open Sans" w:cs="Open Sans"/>
-                                <w:color w:val="000000"/>
-                                <w:sz w:val="22"/>
-                                <w:szCs w:val="22"/>
-                              </w:rPr>
-                              <w:t>A</w:t>
-                            </w:r>
-                            <w:r>
-                              <w:rPr>
-                                <w:rStyle w:val="jsgrdq"/>
-                                <w:rFonts w:ascii="Open Sans" w:hAnsi="Open Sans" w:cs="Open Sans"/>
-                                <w:color w:val="000000"/>
-                                <w:sz w:val="22"/>
-                                <w:szCs w:val="22"/>
-                              </w:rPr>
-                              <w:t>L_NOME}</w:t>
+                              <w:t>${AL_NOME}</w:t>
                             </w:r>
                             <w:r>
                               <w:rPr>
@@ -2159,27 +2139,7 @@
                                 <w:sz w:val="22"/>
                                 <w:szCs w:val="22"/>
                               </w:rPr>
-                              <w:t>${</w:t>
-                            </w:r>
-                            <w:r>
-                              <w:rPr>
-                                <w:rStyle w:val="jsgrdq"/>
-                                <w:rFonts w:ascii="Open Sans" w:hAnsi="Open Sans" w:cs="Open Sans"/>
-                                <w:color w:val="000000"/>
-                                <w:sz w:val="22"/>
-                                <w:szCs w:val="22"/>
-                              </w:rPr>
-                              <w:t>A</w:t>
-                            </w:r>
-                            <w:r>
-                              <w:rPr>
-                                <w:rStyle w:val="jsgrdq"/>
-                                <w:rFonts w:ascii="Open Sans" w:hAnsi="Open Sans" w:cs="Open Sans"/>
-                                <w:color w:val="000000"/>
-                                <w:sz w:val="22"/>
-                                <w:szCs w:val="22"/>
-                              </w:rPr>
-                              <w:t>L_NACIONALIDADE}</w:t>
+                              <w:t>${AL_NACIONALIDADE}</w:t>
                             </w:r>
                             <w:r>
                               <w:rPr>
@@ -2199,27 +2159,7 @@
                                 <w:sz w:val="22"/>
                                 <w:szCs w:val="22"/>
                               </w:rPr>
-                              <w:t>${</w:t>
-                            </w:r>
-                            <w:r>
-                              <w:rPr>
-                                <w:rStyle w:val="jsgrdq"/>
-                                <w:rFonts w:ascii="Open Sans" w:hAnsi="Open Sans" w:cs="Open Sans"/>
-                                <w:color w:val="000000"/>
-                                <w:sz w:val="22"/>
-                                <w:szCs w:val="22"/>
-                              </w:rPr>
-                              <w:t>A</w:t>
-                            </w:r>
-                            <w:r>
-                              <w:rPr>
-                                <w:rStyle w:val="jsgrdq"/>
-                                <w:rFonts w:ascii="Open Sans" w:hAnsi="Open Sans" w:cs="Open Sans"/>
-                                <w:color w:val="000000"/>
-                                <w:sz w:val="22"/>
-                                <w:szCs w:val="22"/>
-                              </w:rPr>
-                              <w:t>L_ESTADO_CIVIL},</w:t>
+                              <w:t>${AL_ESTADO_CIVIL},</w:t>
                             </w:r>
                             <w:r>
                               <w:rPr>
@@ -2239,27 +2179,7 @@
                                 <w:sz w:val="22"/>
                                 <w:szCs w:val="22"/>
                               </w:rPr>
-                              <w:t>${</w:t>
-                            </w:r>
-                            <w:r>
-                              <w:rPr>
-                                <w:rStyle w:val="jsgrdq"/>
-                                <w:rFonts w:ascii="Open Sans" w:hAnsi="Open Sans" w:cs="Open Sans"/>
-                                <w:color w:val="000000"/>
-                                <w:sz w:val="22"/>
-                                <w:szCs w:val="22"/>
-                              </w:rPr>
-                              <w:t>A</w:t>
-                            </w:r>
-                            <w:r>
-                              <w:rPr>
-                                <w:rStyle w:val="jsgrdq"/>
-                                <w:rFonts w:ascii="Open Sans" w:hAnsi="Open Sans" w:cs="Open Sans"/>
-                                <w:color w:val="000000"/>
-                                <w:sz w:val="22"/>
-                                <w:szCs w:val="22"/>
-                              </w:rPr>
-                              <w:t>L_RG}</w:t>
+                              <w:t>${AL_RG}</w:t>
                             </w:r>
                             <w:r>
                               <w:rPr>
@@ -2279,27 +2199,7 @@
                                 <w:sz w:val="22"/>
                                 <w:szCs w:val="22"/>
                               </w:rPr>
-                              <w:t>${</w:t>
-                            </w:r>
-                            <w:r>
-                              <w:rPr>
-                                <w:rStyle w:val="jsgrdq"/>
-                                <w:rFonts w:ascii="Open Sans" w:hAnsi="Open Sans" w:cs="Open Sans"/>
-                                <w:color w:val="000000"/>
-                                <w:sz w:val="22"/>
-                                <w:szCs w:val="22"/>
-                              </w:rPr>
-                              <w:t>A</w:t>
-                            </w:r>
-                            <w:r>
-                              <w:rPr>
-                                <w:rStyle w:val="jsgrdq"/>
-                                <w:rFonts w:ascii="Open Sans" w:hAnsi="Open Sans" w:cs="Open Sans"/>
-                                <w:color w:val="000000"/>
-                                <w:sz w:val="22"/>
-                                <w:szCs w:val="22"/>
-                              </w:rPr>
-                              <w:t xml:space="preserve">L_CPF}, </w:t>
+                              <w:t xml:space="preserve">${AL_CPF}, </w:t>
                             </w:r>
                             <w:r>
                               <w:rPr>
@@ -2319,27 +2219,7 @@
                                 <w:sz w:val="22"/>
                                 <w:szCs w:val="22"/>
                               </w:rPr>
-                              <w:t>${</w:t>
-                            </w:r>
-                            <w:r>
-                              <w:rPr>
-                                <w:rStyle w:val="jsgrdq"/>
-                                <w:rFonts w:ascii="Open Sans" w:hAnsi="Open Sans" w:cs="Open Sans"/>
-                                <w:color w:val="000000"/>
-                                <w:sz w:val="22"/>
-                                <w:szCs w:val="22"/>
-                              </w:rPr>
-                              <w:t>A</w:t>
-                            </w:r>
-                            <w:r>
-                              <w:rPr>
-                                <w:rStyle w:val="jsgrdq"/>
-                                <w:rFonts w:ascii="Open Sans" w:hAnsi="Open Sans" w:cs="Open Sans"/>
-                                <w:color w:val="000000"/>
-                                <w:sz w:val="22"/>
-                                <w:szCs w:val="22"/>
-                              </w:rPr>
-                              <w:t>L_ENDERECO}</w:t>
+                              <w:t>${AL_ENDERECO}</w:t>
                             </w:r>
                             <w:r>
                               <w:rPr>
@@ -2359,47 +2239,7 @@
                                 <w:sz w:val="22"/>
                                 <w:szCs w:val="22"/>
                               </w:rPr>
-                              <w:t>${</w:t>
-                            </w:r>
-                            <w:r>
-                              <w:rPr>
-                                <w:rStyle w:val="jsgrdq"/>
-                                <w:rFonts w:ascii="Open Sans" w:hAnsi="Open Sans" w:cs="Open Sans"/>
-                                <w:color w:val="000000"/>
-                                <w:sz w:val="22"/>
-                                <w:szCs w:val="22"/>
-                              </w:rPr>
-                              <w:t>A</w:t>
-                            </w:r>
-                            <w:r>
-                              <w:rPr>
-                                <w:rStyle w:val="jsgrdq"/>
-                                <w:rFonts w:ascii="Open Sans" w:hAnsi="Open Sans" w:cs="Open Sans"/>
-                                <w:color w:val="000000"/>
-                                <w:sz w:val="22"/>
-                                <w:szCs w:val="22"/>
-                              </w:rPr>
-                              <w:t>L_NUMERO} ${</w:t>
-                            </w:r>
-                            <w:r>
-                              <w:rPr>
-                                <w:rStyle w:val="jsgrdq"/>
-                                <w:rFonts w:ascii="Open Sans" w:hAnsi="Open Sans" w:cs="Open Sans"/>
-                                <w:color w:val="000000"/>
-                                <w:sz w:val="22"/>
-                                <w:szCs w:val="22"/>
-                              </w:rPr>
-                              <w:t>A</w:t>
-                            </w:r>
-                            <w:r>
-                              <w:rPr>
-                                <w:rStyle w:val="jsgrdq"/>
-                                <w:rFonts w:ascii="Open Sans" w:hAnsi="Open Sans" w:cs="Open Sans"/>
-                                <w:color w:val="000000"/>
-                                <w:sz w:val="22"/>
-                                <w:szCs w:val="22"/>
-                              </w:rPr>
-                              <w:t>L_COMPLEMENTO}</w:t>
+                              <w:t>${AL_NUMERO} ${AL_COMPLEMENTO}</w:t>
                             </w:r>
                             <w:r>
                               <w:rPr>
@@ -2419,27 +2259,7 @@
                                 <w:sz w:val="22"/>
                                 <w:szCs w:val="22"/>
                               </w:rPr>
-                              <w:t>${</w:t>
-                            </w:r>
-                            <w:r>
-                              <w:rPr>
-                                <w:rStyle w:val="jsgrdq"/>
-                                <w:rFonts w:ascii="Open Sans" w:hAnsi="Open Sans" w:cs="Open Sans"/>
-                                <w:color w:val="000000"/>
-                                <w:sz w:val="22"/>
-                                <w:szCs w:val="22"/>
-                              </w:rPr>
-                              <w:t>A</w:t>
-                            </w:r>
-                            <w:r>
-                              <w:rPr>
-                                <w:rStyle w:val="jsgrdq"/>
-                                <w:rFonts w:ascii="Open Sans" w:hAnsi="Open Sans" w:cs="Open Sans"/>
-                                <w:color w:val="000000"/>
-                                <w:sz w:val="22"/>
-                                <w:szCs w:val="22"/>
-                              </w:rPr>
-                              <w:t>L_CIDADE}</w:t>
+                              <w:t>${AL_CIDADE}</w:t>
                             </w:r>
                             <w:r>
                               <w:rPr>
@@ -2459,47 +2279,7 @@
                                 <w:sz w:val="22"/>
                                 <w:szCs w:val="22"/>
                               </w:rPr>
-                              <w:t>:${</w:t>
-                            </w:r>
-                            <w:r>
-                              <w:rPr>
-                                <w:rStyle w:val="jsgrdq"/>
-                                <w:rFonts w:ascii="Open Sans" w:hAnsi="Open Sans" w:cs="Open Sans"/>
-                                <w:color w:val="000000"/>
-                                <w:sz w:val="22"/>
-                                <w:szCs w:val="22"/>
-                              </w:rPr>
-                              <w:t>A</w:t>
-                            </w:r>
-                            <w:r>
-                              <w:rPr>
-                                <w:rStyle w:val="jsgrdq"/>
-                                <w:rFonts w:ascii="Open Sans" w:hAnsi="Open Sans" w:cs="Open Sans"/>
-                                <w:color w:val="000000"/>
-                                <w:sz w:val="22"/>
-                                <w:szCs w:val="22"/>
-                              </w:rPr>
-                              <w:t>L_CEP}, fone${</w:t>
-                            </w:r>
-                            <w:r>
-                              <w:rPr>
-                                <w:rStyle w:val="jsgrdq"/>
-                                <w:rFonts w:ascii="Open Sans" w:hAnsi="Open Sans" w:cs="Open Sans"/>
-                                <w:color w:val="000000"/>
-                                <w:sz w:val="22"/>
-                                <w:szCs w:val="22"/>
-                              </w:rPr>
-                              <w:t>A</w:t>
-                            </w:r>
-                            <w:r>
-                              <w:rPr>
-                                <w:rStyle w:val="jsgrdq"/>
-                                <w:rFonts w:ascii="Open Sans" w:hAnsi="Open Sans" w:cs="Open Sans"/>
-                                <w:color w:val="000000"/>
-                                <w:sz w:val="22"/>
-                                <w:szCs w:val="22"/>
-                              </w:rPr>
-                              <w:t>L_TELEFONE}</w:t>
+                              <w:t>:${AL_CEP}, fone${AL_TELEFONE}</w:t>
                             </w:r>
                             <w:r>
                               <w:rPr>
@@ -2519,27 +2299,7 @@
                                 <w:sz w:val="22"/>
                                 <w:szCs w:val="22"/>
                               </w:rPr>
-                              <w:t xml:space="preserve"> de ${</w:t>
-                            </w:r>
-                            <w:r>
-                              <w:rPr>
-                                <w:rStyle w:val="jsgrdq"/>
-                                <w:rFonts w:ascii="Open Sans" w:hAnsi="Open Sans" w:cs="Open Sans"/>
-                                <w:color w:val="000000"/>
-                                <w:sz w:val="22"/>
-                                <w:szCs w:val="22"/>
-                              </w:rPr>
-                              <w:t>A</w:t>
-                            </w:r>
-                            <w:r>
-                              <w:rPr>
-                                <w:rStyle w:val="jsgrdq"/>
-                                <w:rFonts w:ascii="Open Sans" w:hAnsi="Open Sans" w:cs="Open Sans"/>
-                                <w:color w:val="000000"/>
-                                <w:sz w:val="22"/>
-                                <w:szCs w:val="22"/>
-                              </w:rPr>
-                              <w:t>L_ESTADO}.</w:t>
+                              <w:t xml:space="preserve"> de ${AL_ESTADO}.</w:t>
                             </w:r>
                           </w:p>
                           <w:p>
@@ -2814,27 +2574,7 @@
                           <w:sz w:val="22"/>
                           <w:szCs w:val="22"/>
                         </w:rPr>
-                        <w:t>${</w:t>
-                      </w:r>
-                      <w:r>
-                        <w:rPr>
-                          <w:rStyle w:val="jsgrdq"/>
-                          <w:rFonts w:ascii="Open Sans" w:hAnsi="Open Sans" w:cs="Open Sans"/>
-                          <w:color w:val="000000"/>
-                          <w:sz w:val="22"/>
-                          <w:szCs w:val="22"/>
-                        </w:rPr>
-                        <w:t>A</w:t>
-                      </w:r>
-                      <w:r>
-                        <w:rPr>
-                          <w:rStyle w:val="jsgrdq"/>
-                          <w:rFonts w:ascii="Open Sans" w:hAnsi="Open Sans" w:cs="Open Sans"/>
-                          <w:color w:val="000000"/>
-                          <w:sz w:val="22"/>
-                          <w:szCs w:val="22"/>
-                        </w:rPr>
-                        <w:t>L_NOME}</w:t>
+                        <w:t>${AL_NOME}</w:t>
                       </w:r>
                       <w:r>
                         <w:rPr>
@@ -2854,27 +2594,7 @@
                           <w:sz w:val="22"/>
                           <w:szCs w:val="22"/>
                         </w:rPr>
-                        <w:t>${</w:t>
-                      </w:r>
-                      <w:r>
-                        <w:rPr>
-                          <w:rStyle w:val="jsgrdq"/>
-                          <w:rFonts w:ascii="Open Sans" w:hAnsi="Open Sans" w:cs="Open Sans"/>
-                          <w:color w:val="000000"/>
-                          <w:sz w:val="22"/>
-                          <w:szCs w:val="22"/>
-                        </w:rPr>
-                        <w:t>A</w:t>
-                      </w:r>
-                      <w:r>
-                        <w:rPr>
-                          <w:rStyle w:val="jsgrdq"/>
-                          <w:rFonts w:ascii="Open Sans" w:hAnsi="Open Sans" w:cs="Open Sans"/>
-                          <w:color w:val="000000"/>
-                          <w:sz w:val="22"/>
-                          <w:szCs w:val="22"/>
-                        </w:rPr>
-                        <w:t>L_NACIONALIDADE}</w:t>
+                        <w:t>${AL_NACIONALIDADE}</w:t>
                       </w:r>
                       <w:r>
                         <w:rPr>
@@ -2894,27 +2614,7 @@
                           <w:sz w:val="22"/>
                           <w:szCs w:val="22"/>
                         </w:rPr>
-                        <w:t>${</w:t>
-                      </w:r>
-                      <w:r>
-                        <w:rPr>
-                          <w:rStyle w:val="jsgrdq"/>
-                          <w:rFonts w:ascii="Open Sans" w:hAnsi="Open Sans" w:cs="Open Sans"/>
-                          <w:color w:val="000000"/>
-                          <w:sz w:val="22"/>
-                          <w:szCs w:val="22"/>
-                        </w:rPr>
-                        <w:t>A</w:t>
-                      </w:r>
-                      <w:r>
-                        <w:rPr>
-                          <w:rStyle w:val="jsgrdq"/>
-                          <w:rFonts w:ascii="Open Sans" w:hAnsi="Open Sans" w:cs="Open Sans"/>
-                          <w:color w:val="000000"/>
-                          <w:sz w:val="22"/>
-                          <w:szCs w:val="22"/>
-                        </w:rPr>
-                        <w:t>L_ESTADO_CIVIL},</w:t>
+                        <w:t>${AL_ESTADO_CIVIL},</w:t>
                       </w:r>
                       <w:r>
                         <w:rPr>
@@ -2934,27 +2634,7 @@
                           <w:sz w:val="22"/>
                           <w:szCs w:val="22"/>
                         </w:rPr>
-                        <w:t>${</w:t>
-                      </w:r>
-                      <w:r>
-                        <w:rPr>
-                          <w:rStyle w:val="jsgrdq"/>
-                          <w:rFonts w:ascii="Open Sans" w:hAnsi="Open Sans" w:cs="Open Sans"/>
-                          <w:color w:val="000000"/>
-                          <w:sz w:val="22"/>
-                          <w:szCs w:val="22"/>
-                        </w:rPr>
-                        <w:t>A</w:t>
-                      </w:r>
-                      <w:r>
-                        <w:rPr>
-                          <w:rStyle w:val="jsgrdq"/>
-                          <w:rFonts w:ascii="Open Sans" w:hAnsi="Open Sans" w:cs="Open Sans"/>
-                          <w:color w:val="000000"/>
-                          <w:sz w:val="22"/>
-                          <w:szCs w:val="22"/>
-                        </w:rPr>
-                        <w:t>L_RG}</w:t>
+                        <w:t>${AL_RG}</w:t>
                       </w:r>
                       <w:r>
                         <w:rPr>
@@ -2974,27 +2654,7 @@
                           <w:sz w:val="22"/>
                           <w:szCs w:val="22"/>
                         </w:rPr>
-                        <w:t>${</w:t>
-                      </w:r>
-                      <w:r>
-                        <w:rPr>
-                          <w:rStyle w:val="jsgrdq"/>
-                          <w:rFonts w:ascii="Open Sans" w:hAnsi="Open Sans" w:cs="Open Sans"/>
-                          <w:color w:val="000000"/>
-                          <w:sz w:val="22"/>
-                          <w:szCs w:val="22"/>
-                        </w:rPr>
-                        <w:t>A</w:t>
-                      </w:r>
-                      <w:r>
-                        <w:rPr>
-                          <w:rStyle w:val="jsgrdq"/>
-                          <w:rFonts w:ascii="Open Sans" w:hAnsi="Open Sans" w:cs="Open Sans"/>
-                          <w:color w:val="000000"/>
-                          <w:sz w:val="22"/>
-                          <w:szCs w:val="22"/>
-                        </w:rPr>
-                        <w:t xml:space="preserve">L_CPF}, </w:t>
+                        <w:t xml:space="preserve">${AL_CPF}, </w:t>
                       </w:r>
                       <w:r>
                         <w:rPr>
@@ -3014,27 +2674,7 @@
                           <w:sz w:val="22"/>
                           <w:szCs w:val="22"/>
                         </w:rPr>
-                        <w:t>${</w:t>
-                      </w:r>
-                      <w:r>
-                        <w:rPr>
-                          <w:rStyle w:val="jsgrdq"/>
-                          <w:rFonts w:ascii="Open Sans" w:hAnsi="Open Sans" w:cs="Open Sans"/>
-                          <w:color w:val="000000"/>
-                          <w:sz w:val="22"/>
-                          <w:szCs w:val="22"/>
-                        </w:rPr>
-                        <w:t>A</w:t>
-                      </w:r>
-                      <w:r>
-                        <w:rPr>
-                          <w:rStyle w:val="jsgrdq"/>
-                          <w:rFonts w:ascii="Open Sans" w:hAnsi="Open Sans" w:cs="Open Sans"/>
-                          <w:color w:val="000000"/>
-                          <w:sz w:val="22"/>
-                          <w:szCs w:val="22"/>
-                        </w:rPr>
-                        <w:t>L_ENDERECO}</w:t>
+                        <w:t>${AL_ENDERECO}</w:t>
                       </w:r>
                       <w:r>
                         <w:rPr>
@@ -3054,47 +2694,7 @@
                           <w:sz w:val="22"/>
                           <w:szCs w:val="22"/>
                         </w:rPr>
-                        <w:t>${</w:t>
-                      </w:r>
-                      <w:r>
-                        <w:rPr>
-                          <w:rStyle w:val="jsgrdq"/>
-                          <w:rFonts w:ascii="Open Sans" w:hAnsi="Open Sans" w:cs="Open Sans"/>
-                          <w:color w:val="000000"/>
-                          <w:sz w:val="22"/>
-                          <w:szCs w:val="22"/>
-                        </w:rPr>
-                        <w:t>A</w:t>
-                      </w:r>
-                      <w:r>
-                        <w:rPr>
-                          <w:rStyle w:val="jsgrdq"/>
-                          <w:rFonts w:ascii="Open Sans" w:hAnsi="Open Sans" w:cs="Open Sans"/>
-                          <w:color w:val="000000"/>
-                          <w:sz w:val="22"/>
-                          <w:szCs w:val="22"/>
-                        </w:rPr>
-                        <w:t>L_NUMERO} ${</w:t>
-                      </w:r>
-                      <w:r>
-                        <w:rPr>
-                          <w:rStyle w:val="jsgrdq"/>
-                          <w:rFonts w:ascii="Open Sans" w:hAnsi="Open Sans" w:cs="Open Sans"/>
-                          <w:color w:val="000000"/>
-                          <w:sz w:val="22"/>
-                          <w:szCs w:val="22"/>
-                        </w:rPr>
-                        <w:t>A</w:t>
-                      </w:r>
-                      <w:r>
-                        <w:rPr>
-                          <w:rStyle w:val="jsgrdq"/>
-                          <w:rFonts w:ascii="Open Sans" w:hAnsi="Open Sans" w:cs="Open Sans"/>
-                          <w:color w:val="000000"/>
-                          <w:sz w:val="22"/>
-                          <w:szCs w:val="22"/>
-                        </w:rPr>
-                        <w:t>L_COMPLEMENTO}</w:t>
+                        <w:t>${AL_NUMERO} ${AL_COMPLEMENTO}</w:t>
                       </w:r>
                       <w:r>
                         <w:rPr>
@@ -3114,27 +2714,7 @@
                           <w:sz w:val="22"/>
                           <w:szCs w:val="22"/>
                         </w:rPr>
-                        <w:t>${</w:t>
-                      </w:r>
-                      <w:r>
-                        <w:rPr>
-                          <w:rStyle w:val="jsgrdq"/>
-                          <w:rFonts w:ascii="Open Sans" w:hAnsi="Open Sans" w:cs="Open Sans"/>
-                          <w:color w:val="000000"/>
-                          <w:sz w:val="22"/>
-                          <w:szCs w:val="22"/>
-                        </w:rPr>
-                        <w:t>A</w:t>
-                      </w:r>
-                      <w:r>
-                        <w:rPr>
-                          <w:rStyle w:val="jsgrdq"/>
-                          <w:rFonts w:ascii="Open Sans" w:hAnsi="Open Sans" w:cs="Open Sans"/>
-                          <w:color w:val="000000"/>
-                          <w:sz w:val="22"/>
-                          <w:szCs w:val="22"/>
-                        </w:rPr>
-                        <w:t>L_CIDADE}</w:t>
+                        <w:t>${AL_CIDADE}</w:t>
                       </w:r>
                       <w:r>
                         <w:rPr>
@@ -3154,47 +2734,7 @@
                           <w:sz w:val="22"/>
                           <w:szCs w:val="22"/>
                         </w:rPr>
-                        <w:t>:${</w:t>
-                      </w:r>
-                      <w:r>
-                        <w:rPr>
-                          <w:rStyle w:val="jsgrdq"/>
-                          <w:rFonts w:ascii="Open Sans" w:hAnsi="Open Sans" w:cs="Open Sans"/>
-                          <w:color w:val="000000"/>
-                          <w:sz w:val="22"/>
-                          <w:szCs w:val="22"/>
-                        </w:rPr>
-                        <w:t>A</w:t>
-                      </w:r>
-                      <w:r>
-                        <w:rPr>
-                          <w:rStyle w:val="jsgrdq"/>
-                          <w:rFonts w:ascii="Open Sans" w:hAnsi="Open Sans" w:cs="Open Sans"/>
-                          <w:color w:val="000000"/>
-                          <w:sz w:val="22"/>
-                          <w:szCs w:val="22"/>
-                        </w:rPr>
-                        <w:t>L_CEP}, fone${</w:t>
-                      </w:r>
-                      <w:r>
-                        <w:rPr>
-                          <w:rStyle w:val="jsgrdq"/>
-                          <w:rFonts w:ascii="Open Sans" w:hAnsi="Open Sans" w:cs="Open Sans"/>
-                          <w:color w:val="000000"/>
-                          <w:sz w:val="22"/>
-                          <w:szCs w:val="22"/>
-                        </w:rPr>
-                        <w:t>A</w:t>
-                      </w:r>
-                      <w:r>
-                        <w:rPr>
-                          <w:rStyle w:val="jsgrdq"/>
-                          <w:rFonts w:ascii="Open Sans" w:hAnsi="Open Sans" w:cs="Open Sans"/>
-                          <w:color w:val="000000"/>
-                          <w:sz w:val="22"/>
-                          <w:szCs w:val="22"/>
-                        </w:rPr>
-                        <w:t>L_TELEFONE}</w:t>
+                        <w:t>:${AL_CEP}, fone${AL_TELEFONE}</w:t>
                       </w:r>
                       <w:r>
                         <w:rPr>
@@ -3214,27 +2754,7 @@
                           <w:sz w:val="22"/>
                           <w:szCs w:val="22"/>
                         </w:rPr>
-                        <w:t xml:space="preserve"> de ${</w:t>
-                      </w:r>
-                      <w:r>
-                        <w:rPr>
-                          <w:rStyle w:val="jsgrdq"/>
-                          <w:rFonts w:ascii="Open Sans" w:hAnsi="Open Sans" w:cs="Open Sans"/>
-                          <w:color w:val="000000"/>
-                          <w:sz w:val="22"/>
-                          <w:szCs w:val="22"/>
-                        </w:rPr>
-                        <w:t>A</w:t>
-                      </w:r>
-                      <w:r>
-                        <w:rPr>
-                          <w:rStyle w:val="jsgrdq"/>
-                          <w:rFonts w:ascii="Open Sans" w:hAnsi="Open Sans" w:cs="Open Sans"/>
-                          <w:color w:val="000000"/>
-                          <w:sz w:val="22"/>
-                          <w:szCs w:val="22"/>
-                        </w:rPr>
-                        <w:t>L_ESTADO}.</w:t>
+                        <w:t xml:space="preserve"> de ${AL_ESTADO}.</w:t>
                       </w:r>
                     </w:p>
                     <w:p>
@@ -4722,352 +4242,10 @@
                                 <w:sz w:val="24"/>
                                 <w:szCs w:val="24"/>
                               </w:rPr>
-                              <w:t>R$</w:t>
+                              <w:t>${PAGAMENTOS}</w:t>
                             </w:r>
-                            <w:r>
-                              <w:rPr>
-                                <w:rFonts w:ascii="Avenir Next Demi Bold" w:hAnsi="Avenir Next Demi Bold" w:cs="Avenir Next Demi Bold"/>
-                                <w:b/>
-                                <w:bCs/>
-                                <w:i w:val="0"/>
-                                <w:iCs w:val="0"/>
-                                <w:color w:val="000000"/>
-                                <w:sz w:val="24"/>
-                                <w:szCs w:val="24"/>
-                              </w:rPr>
-                              <w:t xml:space="preserve"> </w:t>
-                            </w:r>
-                            <w:r>
-                              <w:rPr>
-                                <w:rFonts w:ascii="Avenir Next Demi Bold" w:hAnsi="Avenir Next Demi Bold" w:cs="Avenir Next Demi Bold"/>
-                                <w:b/>
-                                <w:bCs/>
-                                <w:i w:val="0"/>
-                                <w:iCs w:val="0"/>
-                                <w:color w:val="000000"/>
-                                <w:sz w:val="24"/>
-                                <w:szCs w:val="24"/>
-                              </w:rPr>
-                              <w:t>26</w:t>
-                            </w:r>
-                            <w:r>
-                              <w:rPr>
-                                <w:rFonts w:ascii="Avenir Next Demi Bold" w:hAnsi="Avenir Next Demi Bold" w:cs="Avenir Next Demi Bold"/>
-                                <w:b/>
-                                <w:bCs/>
-                                <w:i w:val="0"/>
-                                <w:iCs w:val="0"/>
-                                <w:color w:val="000000"/>
-                                <w:sz w:val="24"/>
-                                <w:szCs w:val="24"/>
-                              </w:rPr>
-                              <w:t>.000,00 (</w:t>
-                            </w:r>
-                            <w:r>
-                              <w:rPr>
-                                <w:rFonts w:ascii="Avenir Next Demi Bold" w:hAnsi="Avenir Next Demi Bold" w:cs="Avenir Next Demi Bold"/>
-                                <w:b/>
-                                <w:bCs/>
-                                <w:i w:val="0"/>
-                                <w:iCs w:val="0"/>
-                                <w:color w:val="000000"/>
-                                <w:sz w:val="24"/>
-                                <w:szCs w:val="24"/>
-                              </w:rPr>
-                              <w:t>vinte e seis</w:t>
-                            </w:r>
-                            <w:r>
-                              <w:rPr>
-                                <w:rFonts w:ascii="Avenir Next Demi Bold" w:hAnsi="Avenir Next Demi Bold" w:cs="Avenir Next Demi Bold"/>
-                                <w:b/>
-                                <w:bCs/>
-                                <w:i w:val="0"/>
-                                <w:iCs w:val="0"/>
-                                <w:color w:val="000000"/>
-                                <w:sz w:val="24"/>
-                                <w:szCs w:val="24"/>
-                              </w:rPr>
-                              <w:t xml:space="preserve"> mil reais) </w:t>
-                            </w:r>
-                            <w:r>
-                              <w:rPr>
-                                <w:rFonts w:ascii="Avenir Next Demi Bold" w:hAnsi="Avenir Next Demi Bold" w:cs="Avenir Next Demi Bold"/>
-                                <w:b/>
-                                <w:bCs/>
-                                <w:i w:val="0"/>
-                                <w:iCs w:val="0"/>
-                                <w:color w:val="000000"/>
-                                <w:sz w:val="24"/>
-                                <w:szCs w:val="24"/>
-                              </w:rPr>
-                              <w:t>–</w:t>
-                            </w:r>
-                            <w:r>
-                              <w:rPr>
-                                <w:rFonts w:ascii="Avenir Next Demi Bold" w:hAnsi="Avenir Next Demi Bold" w:cs="Avenir Next Demi Bold"/>
-                                <w:b/>
-                                <w:bCs/>
-                                <w:i w:val="0"/>
-                                <w:iCs w:val="0"/>
-                                <w:color w:val="000000"/>
-                                <w:sz w:val="24"/>
-                                <w:szCs w:val="24"/>
-                              </w:rPr>
-                              <w:t xml:space="preserve"> </w:t>
-                            </w:r>
-                            <w:r>
-                              <w:rPr>
-                                <w:rFonts w:ascii="Avenir Next" w:hAnsi="Avenir Next" w:cs="Avenir Next"/>
-                                <w:i w:val="0"/>
-                                <w:iCs w:val="0"/>
-                                <w:color w:val="000000"/>
-                                <w:sz w:val="24"/>
-                                <w:szCs w:val="24"/>
-                              </w:rPr>
-                              <w:t>n</w:t>
-                            </w:r>
-                            <w:r>
-                              <w:rPr>
-                                <w:rFonts w:ascii="Avenir Next" w:hAnsi="Avenir Next" w:cs="Avenir Next"/>
-                                <w:i w:val="0"/>
-                                <w:iCs w:val="0"/>
-                                <w:color w:val="000000"/>
-                                <w:sz w:val="24"/>
-                                <w:szCs w:val="24"/>
-                              </w:rPr>
-                              <w:t>o dia 25/04/2023.</w:t>
-                            </w:r>
-                          </w:p>
-                          <w:p>
-                            <w:pPr>
-                              <w:autoSpaceDE w:val="0"/>
-                              <w:autoSpaceDN w:val="0"/>
-                              <w:adjustRightInd w:val="0"/>
-                              <w:spacing w:after="0" w:line="240" w:lineRule="auto"/>
-                              <w:jc w:val="both"/>
-                              <w:rPr>
-                                <w:rFonts w:ascii="Avenir Next" w:hAnsi="Avenir Next" w:cs="Avenir Next"/>
-                                <w:i w:val="0"/>
-                                <w:iCs w:val="0"/>
-                                <w:color w:val="000000"/>
-                                <w:sz w:val="24"/>
-                                <w:szCs w:val="24"/>
-                              </w:rPr>
-                            </w:pPr>
-                            <w:r>
-                              <w:rPr>
-                                <w:rFonts w:ascii="Avenir Next Demi Bold" w:hAnsi="Avenir Next Demi Bold" w:cs="Avenir Next Demi Bold"/>
-                                <w:b/>
-                                <w:bCs/>
-                                <w:i w:val="0"/>
-                                <w:iCs w:val="0"/>
-                                <w:color w:val="000000"/>
-                                <w:sz w:val="24"/>
-                                <w:szCs w:val="24"/>
-                              </w:rPr>
-                              <w:t xml:space="preserve">R$ </w:t>
-                            </w:r>
-                            <w:r>
-                              <w:rPr>
-                                <w:rFonts w:ascii="Avenir Next Demi Bold" w:hAnsi="Avenir Next Demi Bold" w:cs="Avenir Next Demi Bold"/>
-                                <w:b/>
-                                <w:bCs/>
-                                <w:i w:val="0"/>
-                                <w:iCs w:val="0"/>
-                                <w:color w:val="000000"/>
-                                <w:sz w:val="24"/>
-                                <w:szCs w:val="24"/>
-                              </w:rPr>
-                              <w:t>1</w:t>
-                            </w:r>
-                            <w:r>
-                              <w:rPr>
-                                <w:rFonts w:ascii="Avenir Next Demi Bold" w:hAnsi="Avenir Next Demi Bold" w:cs="Avenir Next Demi Bold"/>
-                                <w:b/>
-                                <w:bCs/>
-                                <w:i w:val="0"/>
-                                <w:iCs w:val="0"/>
-                                <w:color w:val="000000"/>
-                                <w:sz w:val="24"/>
-                                <w:szCs w:val="24"/>
-                              </w:rPr>
-                              <w:t>0</w:t>
-                            </w:r>
-                            <w:r>
-                              <w:rPr>
-                                <w:rFonts w:ascii="Avenir Next Demi Bold" w:hAnsi="Avenir Next Demi Bold" w:cs="Avenir Next Demi Bold"/>
-                                <w:b/>
-                                <w:bCs/>
-                                <w:i w:val="0"/>
-                                <w:iCs w:val="0"/>
-                                <w:color w:val="000000"/>
-                                <w:sz w:val="24"/>
-                                <w:szCs w:val="24"/>
-                              </w:rPr>
-                              <w:t>4</w:t>
-                            </w:r>
-                            <w:r>
-                              <w:rPr>
-                                <w:rFonts w:ascii="Avenir Next Demi Bold" w:hAnsi="Avenir Next Demi Bold" w:cs="Avenir Next Demi Bold"/>
-                                <w:b/>
-                                <w:bCs/>
-                                <w:i w:val="0"/>
-                                <w:iCs w:val="0"/>
-                                <w:color w:val="000000"/>
-                                <w:sz w:val="24"/>
-                                <w:szCs w:val="24"/>
-                              </w:rPr>
-                              <w:t>.000,00 (</w:t>
-                            </w:r>
-                            <w:r>
-                              <w:rPr>
-                                <w:rFonts w:ascii="Avenir Next Demi Bold" w:hAnsi="Avenir Next Demi Bold" w:cs="Avenir Next Demi Bold"/>
-                                <w:b/>
-                                <w:bCs/>
-                                <w:i w:val="0"/>
-                                <w:iCs w:val="0"/>
-                                <w:color w:val="000000"/>
-                                <w:sz w:val="24"/>
-                                <w:szCs w:val="24"/>
-                              </w:rPr>
-                              <w:t>cento e quatro mil re</w:t>
-                            </w:r>
-                            <w:r>
-                              <w:rPr>
-                                <w:rFonts w:ascii="Avenir Next Demi Bold" w:hAnsi="Avenir Next Demi Bold" w:cs="Avenir Next Demi Bold"/>
-                                <w:b/>
-                                <w:bCs/>
-                                <w:i w:val="0"/>
-                                <w:iCs w:val="0"/>
-                                <w:color w:val="000000"/>
-                                <w:sz w:val="24"/>
-                                <w:szCs w:val="24"/>
-                              </w:rPr>
-                              <w:t xml:space="preserve">ais) </w:t>
-                            </w:r>
-                            <w:r>
-                              <w:rPr>
-                                <w:rFonts w:ascii="Avenir Next Demi Bold" w:hAnsi="Avenir Next Demi Bold" w:cs="Avenir Next Demi Bold"/>
-                                <w:b/>
-                                <w:bCs/>
-                                <w:i w:val="0"/>
-                                <w:iCs w:val="0"/>
-                                <w:color w:val="000000"/>
-                                <w:sz w:val="24"/>
-                                <w:szCs w:val="24"/>
-                              </w:rPr>
-                              <w:t xml:space="preserve">- </w:t>
-                            </w:r>
-                            <w:r>
-                              <w:rPr>
-                                <w:rFonts w:ascii="Avenir Next" w:hAnsi="Avenir Next" w:cs="Avenir Next"/>
-                                <w:i w:val="0"/>
-                                <w:iCs w:val="0"/>
-                                <w:color w:val="000000"/>
-                                <w:sz w:val="24"/>
-                                <w:szCs w:val="24"/>
-                              </w:rPr>
-                              <w:t>em</w:t>
-                            </w:r>
-                            <w:r>
-                              <w:rPr>
-                                <w:rFonts w:ascii="Avenir Next" w:hAnsi="Avenir Next" w:cs="Avenir Next"/>
-                                <w:i w:val="0"/>
-                                <w:iCs w:val="0"/>
-                                <w:color w:val="000000"/>
-                                <w:sz w:val="24"/>
-                                <w:szCs w:val="24"/>
-                              </w:rPr>
-                              <w:t xml:space="preserve"> </w:t>
-                            </w:r>
-                            <w:r>
-                              <w:rPr>
-                                <w:rFonts w:ascii="Avenir Next" w:hAnsi="Avenir Next" w:cs="Avenir Next"/>
-                                <w:i w:val="0"/>
-                                <w:iCs w:val="0"/>
-                                <w:color w:val="000000"/>
-                                <w:sz w:val="24"/>
-                                <w:szCs w:val="24"/>
-                              </w:rPr>
-                              <w:t>1</w:t>
-                            </w:r>
-                            <w:r>
-                              <w:rPr>
-                                <w:rFonts w:ascii="Avenir Next" w:hAnsi="Avenir Next" w:cs="Avenir Next"/>
-                                <w:i w:val="0"/>
-                                <w:iCs w:val="0"/>
-                                <w:color w:val="000000"/>
-                                <w:sz w:val="24"/>
-                                <w:szCs w:val="24"/>
-                              </w:rPr>
-                              <w:t>5</w:t>
-                            </w:r>
-                            <w:r>
-                              <w:rPr>
-                                <w:rFonts w:ascii="Avenir Next" w:hAnsi="Avenir Next" w:cs="Avenir Next"/>
-                                <w:i w:val="0"/>
-                                <w:iCs w:val="0"/>
-                                <w:color w:val="000000"/>
-                                <w:sz w:val="24"/>
-                                <w:szCs w:val="24"/>
-                              </w:rPr>
-                              <w:t>/</w:t>
-                            </w:r>
-                            <w:r>
-                              <w:rPr>
-                                <w:rFonts w:ascii="Avenir Next" w:hAnsi="Avenir Next" w:cs="Avenir Next"/>
-                                <w:i w:val="0"/>
-                                <w:iCs w:val="0"/>
-                                <w:color w:val="000000"/>
-                                <w:sz w:val="24"/>
-                                <w:szCs w:val="24"/>
-                              </w:rPr>
-                              <w:t>0</w:t>
-                            </w:r>
-                            <w:r>
-                              <w:rPr>
-                                <w:rFonts w:ascii="Avenir Next" w:hAnsi="Avenir Next" w:cs="Avenir Next"/>
-                                <w:i w:val="0"/>
-                                <w:iCs w:val="0"/>
-                                <w:color w:val="000000"/>
-                                <w:sz w:val="24"/>
-                                <w:szCs w:val="24"/>
-                              </w:rPr>
-                              <w:t>8</w:t>
-                            </w:r>
-                            <w:r>
-                              <w:rPr>
-                                <w:rFonts w:ascii="Avenir Next" w:hAnsi="Avenir Next" w:cs="Avenir Next"/>
-                                <w:i w:val="0"/>
-                                <w:iCs w:val="0"/>
-                                <w:color w:val="000000"/>
-                                <w:sz w:val="24"/>
-                                <w:szCs w:val="24"/>
-                              </w:rPr>
-                              <w:t>/2</w:t>
-                            </w:r>
-                            <w:r>
-                              <w:rPr>
-                                <w:rFonts w:ascii="Avenir Next" w:hAnsi="Avenir Next" w:cs="Avenir Next"/>
-                                <w:i w:val="0"/>
-                                <w:iCs w:val="0"/>
-                                <w:color w:val="000000"/>
-                                <w:sz w:val="24"/>
-                                <w:szCs w:val="24"/>
-                              </w:rPr>
-                              <w:t>023</w:t>
-                            </w:r>
-                            <w:r>
-                              <w:rPr>
-                                <w:rFonts w:ascii="Avenir Next" w:hAnsi="Avenir Next" w:cs="Avenir Next"/>
-                                <w:i w:val="0"/>
-                                <w:iCs w:val="0"/>
-                                <w:color w:val="000000"/>
-                                <w:sz w:val="24"/>
-                                <w:szCs w:val="24"/>
-                              </w:rPr>
-                              <w:t xml:space="preserve"> </w:t>
-                            </w:r>
+                            <w:bookmarkStart w:id="0" w:name="_GoBack"/>
+                            <w:bookmarkEnd w:id="0"/>
                           </w:p>
                           <w:p>
                             <w:pPr>
@@ -5188,352 +4366,10 @@
                           <w:sz w:val="24"/>
                           <w:szCs w:val="24"/>
                         </w:rPr>
-                        <w:t>R$</w:t>
+                        <w:t>${PAGAMENTOS}</w:t>
                       </w:r>
-                      <w:r>
-                        <w:rPr>
-                          <w:rFonts w:ascii="Avenir Next Demi Bold" w:hAnsi="Avenir Next Demi Bold" w:cs="Avenir Next Demi Bold"/>
-                          <w:b/>
-                          <w:bCs/>
-                          <w:i w:val="0"/>
-                          <w:iCs w:val="0"/>
-                          <w:color w:val="000000"/>
-                          <w:sz w:val="24"/>
-                          <w:szCs w:val="24"/>
-                        </w:rPr>
-                        <w:t xml:space="preserve"> </w:t>
-                      </w:r>
-                      <w:r>
-                        <w:rPr>
-                          <w:rFonts w:ascii="Avenir Next Demi Bold" w:hAnsi="Avenir Next Demi Bold" w:cs="Avenir Next Demi Bold"/>
-                          <w:b/>
-                          <w:bCs/>
-                          <w:i w:val="0"/>
-                          <w:iCs w:val="0"/>
-                          <w:color w:val="000000"/>
-                          <w:sz w:val="24"/>
-                          <w:szCs w:val="24"/>
-                        </w:rPr>
-                        <w:t>26</w:t>
-                      </w:r>
-                      <w:r>
-                        <w:rPr>
-                          <w:rFonts w:ascii="Avenir Next Demi Bold" w:hAnsi="Avenir Next Demi Bold" w:cs="Avenir Next Demi Bold"/>
-                          <w:b/>
-                          <w:bCs/>
-                          <w:i w:val="0"/>
-                          <w:iCs w:val="0"/>
-                          <w:color w:val="000000"/>
-                          <w:sz w:val="24"/>
-                          <w:szCs w:val="24"/>
-                        </w:rPr>
-                        <w:t>.000,00 (</w:t>
-                      </w:r>
-                      <w:r>
-                        <w:rPr>
-                          <w:rFonts w:ascii="Avenir Next Demi Bold" w:hAnsi="Avenir Next Demi Bold" w:cs="Avenir Next Demi Bold"/>
-                          <w:b/>
-                          <w:bCs/>
-                          <w:i w:val="0"/>
-                          <w:iCs w:val="0"/>
-                          <w:color w:val="000000"/>
-                          <w:sz w:val="24"/>
-                          <w:szCs w:val="24"/>
-                        </w:rPr>
-                        <w:t>vinte e seis</w:t>
-                      </w:r>
-                      <w:r>
-                        <w:rPr>
-                          <w:rFonts w:ascii="Avenir Next Demi Bold" w:hAnsi="Avenir Next Demi Bold" w:cs="Avenir Next Demi Bold"/>
-                          <w:b/>
-                          <w:bCs/>
-                          <w:i w:val="0"/>
-                          <w:iCs w:val="0"/>
-                          <w:color w:val="000000"/>
-                          <w:sz w:val="24"/>
-                          <w:szCs w:val="24"/>
-                        </w:rPr>
-                        <w:t xml:space="preserve"> mil reais) </w:t>
-                      </w:r>
-                      <w:r>
-                        <w:rPr>
-                          <w:rFonts w:ascii="Avenir Next Demi Bold" w:hAnsi="Avenir Next Demi Bold" w:cs="Avenir Next Demi Bold"/>
-                          <w:b/>
-                          <w:bCs/>
-                          <w:i w:val="0"/>
-                          <w:iCs w:val="0"/>
-                          <w:color w:val="000000"/>
-                          <w:sz w:val="24"/>
-                          <w:szCs w:val="24"/>
-                        </w:rPr>
-                        <w:t>–</w:t>
-                      </w:r>
-                      <w:r>
-                        <w:rPr>
-                          <w:rFonts w:ascii="Avenir Next Demi Bold" w:hAnsi="Avenir Next Demi Bold" w:cs="Avenir Next Demi Bold"/>
-                          <w:b/>
-                          <w:bCs/>
-                          <w:i w:val="0"/>
-                          <w:iCs w:val="0"/>
-                          <w:color w:val="000000"/>
-                          <w:sz w:val="24"/>
-                          <w:szCs w:val="24"/>
-                        </w:rPr>
-                        <w:t xml:space="preserve"> </w:t>
-                      </w:r>
-                      <w:r>
-                        <w:rPr>
-                          <w:rFonts w:ascii="Avenir Next" w:hAnsi="Avenir Next" w:cs="Avenir Next"/>
-                          <w:i w:val="0"/>
-                          <w:iCs w:val="0"/>
-                          <w:color w:val="000000"/>
-                          <w:sz w:val="24"/>
-                          <w:szCs w:val="24"/>
-                        </w:rPr>
-                        <w:t>n</w:t>
-                      </w:r>
-                      <w:r>
-                        <w:rPr>
-                          <w:rFonts w:ascii="Avenir Next" w:hAnsi="Avenir Next" w:cs="Avenir Next"/>
-                          <w:i w:val="0"/>
-                          <w:iCs w:val="0"/>
-                          <w:color w:val="000000"/>
-                          <w:sz w:val="24"/>
-                          <w:szCs w:val="24"/>
-                        </w:rPr>
-                        <w:t>o dia 25/04/2023.</w:t>
-                      </w:r>
-                    </w:p>
-                    <w:p>
-                      <w:pPr>
-                        <w:autoSpaceDE w:val="0"/>
-                        <w:autoSpaceDN w:val="0"/>
-                        <w:adjustRightInd w:val="0"/>
-                        <w:spacing w:after="0" w:line="240" w:lineRule="auto"/>
-                        <w:jc w:val="both"/>
-                        <w:rPr>
-                          <w:rFonts w:ascii="Avenir Next" w:hAnsi="Avenir Next" w:cs="Avenir Next"/>
-                          <w:i w:val="0"/>
-                          <w:iCs w:val="0"/>
-                          <w:color w:val="000000"/>
-                          <w:sz w:val="24"/>
-                          <w:szCs w:val="24"/>
-                        </w:rPr>
-                      </w:pPr>
-                      <w:r>
-                        <w:rPr>
-                          <w:rFonts w:ascii="Avenir Next Demi Bold" w:hAnsi="Avenir Next Demi Bold" w:cs="Avenir Next Demi Bold"/>
-                          <w:b/>
-                          <w:bCs/>
-                          <w:i w:val="0"/>
-                          <w:iCs w:val="0"/>
-                          <w:color w:val="000000"/>
-                          <w:sz w:val="24"/>
-                          <w:szCs w:val="24"/>
-                        </w:rPr>
-                        <w:t xml:space="preserve">R$ </w:t>
-                      </w:r>
-                      <w:r>
-                        <w:rPr>
-                          <w:rFonts w:ascii="Avenir Next Demi Bold" w:hAnsi="Avenir Next Demi Bold" w:cs="Avenir Next Demi Bold"/>
-                          <w:b/>
-                          <w:bCs/>
-                          <w:i w:val="0"/>
-                          <w:iCs w:val="0"/>
-                          <w:color w:val="000000"/>
-                          <w:sz w:val="24"/>
-                          <w:szCs w:val="24"/>
-                        </w:rPr>
-                        <w:t>1</w:t>
-                      </w:r>
-                      <w:r>
-                        <w:rPr>
-                          <w:rFonts w:ascii="Avenir Next Demi Bold" w:hAnsi="Avenir Next Demi Bold" w:cs="Avenir Next Demi Bold"/>
-                          <w:b/>
-                          <w:bCs/>
-                          <w:i w:val="0"/>
-                          <w:iCs w:val="0"/>
-                          <w:color w:val="000000"/>
-                          <w:sz w:val="24"/>
-                          <w:szCs w:val="24"/>
-                        </w:rPr>
-                        <w:t>0</w:t>
-                      </w:r>
-                      <w:r>
-                        <w:rPr>
-                          <w:rFonts w:ascii="Avenir Next Demi Bold" w:hAnsi="Avenir Next Demi Bold" w:cs="Avenir Next Demi Bold"/>
-                          <w:b/>
-                          <w:bCs/>
-                          <w:i w:val="0"/>
-                          <w:iCs w:val="0"/>
-                          <w:color w:val="000000"/>
-                          <w:sz w:val="24"/>
-                          <w:szCs w:val="24"/>
-                        </w:rPr>
-                        <w:t>4</w:t>
-                      </w:r>
-                      <w:r>
-                        <w:rPr>
-                          <w:rFonts w:ascii="Avenir Next Demi Bold" w:hAnsi="Avenir Next Demi Bold" w:cs="Avenir Next Demi Bold"/>
-                          <w:b/>
-                          <w:bCs/>
-                          <w:i w:val="0"/>
-                          <w:iCs w:val="0"/>
-                          <w:color w:val="000000"/>
-                          <w:sz w:val="24"/>
-                          <w:szCs w:val="24"/>
-                        </w:rPr>
-                        <w:t>.000,00 (</w:t>
-                      </w:r>
-                      <w:r>
-                        <w:rPr>
-                          <w:rFonts w:ascii="Avenir Next Demi Bold" w:hAnsi="Avenir Next Demi Bold" w:cs="Avenir Next Demi Bold"/>
-                          <w:b/>
-                          <w:bCs/>
-                          <w:i w:val="0"/>
-                          <w:iCs w:val="0"/>
-                          <w:color w:val="000000"/>
-                          <w:sz w:val="24"/>
-                          <w:szCs w:val="24"/>
-                        </w:rPr>
-                        <w:t>cento e quatro mil re</w:t>
-                      </w:r>
-                      <w:r>
-                        <w:rPr>
-                          <w:rFonts w:ascii="Avenir Next Demi Bold" w:hAnsi="Avenir Next Demi Bold" w:cs="Avenir Next Demi Bold"/>
-                          <w:b/>
-                          <w:bCs/>
-                          <w:i w:val="0"/>
-                          <w:iCs w:val="0"/>
-                          <w:color w:val="000000"/>
-                          <w:sz w:val="24"/>
-                          <w:szCs w:val="24"/>
-                        </w:rPr>
-                        <w:t xml:space="preserve">ais) </w:t>
-                      </w:r>
-                      <w:r>
-                        <w:rPr>
-                          <w:rFonts w:ascii="Avenir Next Demi Bold" w:hAnsi="Avenir Next Demi Bold" w:cs="Avenir Next Demi Bold"/>
-                          <w:b/>
-                          <w:bCs/>
-                          <w:i w:val="0"/>
-                          <w:iCs w:val="0"/>
-                          <w:color w:val="000000"/>
-                          <w:sz w:val="24"/>
-                          <w:szCs w:val="24"/>
-                        </w:rPr>
-                        <w:t xml:space="preserve">- </w:t>
-                      </w:r>
-                      <w:r>
-                        <w:rPr>
-                          <w:rFonts w:ascii="Avenir Next" w:hAnsi="Avenir Next" w:cs="Avenir Next"/>
-                          <w:i w:val="0"/>
-                          <w:iCs w:val="0"/>
-                          <w:color w:val="000000"/>
-                          <w:sz w:val="24"/>
-                          <w:szCs w:val="24"/>
-                        </w:rPr>
-                        <w:t>em</w:t>
-                      </w:r>
-                      <w:r>
-                        <w:rPr>
-                          <w:rFonts w:ascii="Avenir Next" w:hAnsi="Avenir Next" w:cs="Avenir Next"/>
-                          <w:i w:val="0"/>
-                          <w:iCs w:val="0"/>
-                          <w:color w:val="000000"/>
-                          <w:sz w:val="24"/>
-                          <w:szCs w:val="24"/>
-                        </w:rPr>
-                        <w:t xml:space="preserve"> </w:t>
-                      </w:r>
-                      <w:r>
-                        <w:rPr>
-                          <w:rFonts w:ascii="Avenir Next" w:hAnsi="Avenir Next" w:cs="Avenir Next"/>
-                          <w:i w:val="0"/>
-                          <w:iCs w:val="0"/>
-                          <w:color w:val="000000"/>
-                          <w:sz w:val="24"/>
-                          <w:szCs w:val="24"/>
-                        </w:rPr>
-                        <w:t>1</w:t>
-                      </w:r>
-                      <w:r>
-                        <w:rPr>
-                          <w:rFonts w:ascii="Avenir Next" w:hAnsi="Avenir Next" w:cs="Avenir Next"/>
-                          <w:i w:val="0"/>
-                          <w:iCs w:val="0"/>
-                          <w:color w:val="000000"/>
-                          <w:sz w:val="24"/>
-                          <w:szCs w:val="24"/>
-                        </w:rPr>
-                        <w:t>5</w:t>
-                      </w:r>
-                      <w:r>
-                        <w:rPr>
-                          <w:rFonts w:ascii="Avenir Next" w:hAnsi="Avenir Next" w:cs="Avenir Next"/>
-                          <w:i w:val="0"/>
-                          <w:iCs w:val="0"/>
-                          <w:color w:val="000000"/>
-                          <w:sz w:val="24"/>
-                          <w:szCs w:val="24"/>
-                        </w:rPr>
-                        <w:t>/</w:t>
-                      </w:r>
-                      <w:r>
-                        <w:rPr>
-                          <w:rFonts w:ascii="Avenir Next" w:hAnsi="Avenir Next" w:cs="Avenir Next"/>
-                          <w:i w:val="0"/>
-                          <w:iCs w:val="0"/>
-                          <w:color w:val="000000"/>
-                          <w:sz w:val="24"/>
-                          <w:szCs w:val="24"/>
-                        </w:rPr>
-                        <w:t>0</w:t>
-                      </w:r>
-                      <w:r>
-                        <w:rPr>
-                          <w:rFonts w:ascii="Avenir Next" w:hAnsi="Avenir Next" w:cs="Avenir Next"/>
-                          <w:i w:val="0"/>
-                          <w:iCs w:val="0"/>
-                          <w:color w:val="000000"/>
-                          <w:sz w:val="24"/>
-                          <w:szCs w:val="24"/>
-                        </w:rPr>
-                        <w:t>8</w:t>
-                      </w:r>
-                      <w:r>
-                        <w:rPr>
-                          <w:rFonts w:ascii="Avenir Next" w:hAnsi="Avenir Next" w:cs="Avenir Next"/>
-                          <w:i w:val="0"/>
-                          <w:iCs w:val="0"/>
-                          <w:color w:val="000000"/>
-                          <w:sz w:val="24"/>
-                          <w:szCs w:val="24"/>
-                        </w:rPr>
-                        <w:t>/2</w:t>
-                      </w:r>
-                      <w:r>
-                        <w:rPr>
-                          <w:rFonts w:ascii="Avenir Next" w:hAnsi="Avenir Next" w:cs="Avenir Next"/>
-                          <w:i w:val="0"/>
-                          <w:iCs w:val="0"/>
-                          <w:color w:val="000000"/>
-                          <w:sz w:val="24"/>
-                          <w:szCs w:val="24"/>
-                        </w:rPr>
-                        <w:t>023</w:t>
-                      </w:r>
-                      <w:r>
-                        <w:rPr>
-                          <w:rFonts w:ascii="Avenir Next" w:hAnsi="Avenir Next" w:cs="Avenir Next"/>
-                          <w:i w:val="0"/>
-                          <w:iCs w:val="0"/>
-                          <w:color w:val="000000"/>
-                          <w:sz w:val="24"/>
-                          <w:szCs w:val="24"/>
-                        </w:rPr>
-                        <w:t xml:space="preserve"> </w:t>
-                      </w:r>
+                      <w:bookmarkStart w:id="1" w:name="_GoBack"/>
+                      <w:bookmarkEnd w:id="1"/>
                     </w:p>
                     <w:p>
                       <w:pPr>
@@ -6298,8 +5134,6 @@
           <w:docGrid w:linePitch="360"/>
         </w:sectPr>
       </w:pPr>
-      <w:bookmarkStart w:id="0" w:name="_GoBack"/>
-      <w:bookmarkEnd w:id="0"/>
     </w:p>
     <w:p>
       <w:pPr>
@@ -8225,7 +7059,7 @@
               </wp:anchor>
             </w:drawing>
           </mc:Choice>
-          <mc:Fallback xmlns:w16sdtfl="http://schemas.microsoft.com/office/word/2024/wordml/sdtformatlock" xmlns:w16sdtdh="http://schemas.microsoft.com/office/word/2020/wordml/sdtdatahash" xmlns:w16du="http://schemas.microsoft.com/office/word/2023/wordml/word16du" xmlns:w16="http://schemas.microsoft.com/office/word/2018/wordml" xmlns:w16cex="http://schemas.microsoft.com/office/word/2018/wordml/cex" xmlns:oel="http://schemas.microsoft.com/office/2019/extlst">
+          <mc:Fallback xmlns:oel="http://schemas.microsoft.com/office/2019/extlst" xmlns:w16cex="http://schemas.microsoft.com/office/word/2018/wordml/cex" xmlns:w16="http://schemas.microsoft.com/office/word/2018/wordml" xmlns:w16du="http://schemas.microsoft.com/office/word/2023/wordml/word16du" xmlns:w16sdtdh="http://schemas.microsoft.com/office/word/2020/wordml/sdtdatahash" xmlns:w16sdtfl="http://schemas.microsoft.com/office/word/2024/wordml/sdtformatlock">
             <w:pict>
               <v:group w14:anchorId="0FEAF864" id="Agrupar 34" o:spid="_x0000_s1026" style="position:absolute;margin-left:138.95pt;margin-top:27.75pt;width:41.65pt;height:38.8pt;z-index:251678720" coordsize="5289,4930" o:gfxdata="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">
                 <v:oval id="Elipse 33" o:spid="_x0000_s1027" style="position:absolute;width:5289;height:4930;visibility:visible;mso-wrap-style:square;v-text-anchor:middle" o:gfxdata="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" fillcolor="white [3201]" strokecolor="#011939" strokeweight="1pt">
@@ -8360,7 +7194,7 @@
               </wp:anchor>
             </w:drawing>
           </mc:Choice>
-          <mc:Fallback xmlns:w16sdtfl="http://schemas.microsoft.com/office/word/2024/wordml/sdtformatlock" xmlns:w16sdtdh="http://schemas.microsoft.com/office/word/2020/wordml/sdtdatahash" xmlns:w16du="http://schemas.microsoft.com/office/word/2023/wordml/word16du" xmlns:w16="http://schemas.microsoft.com/office/word/2018/wordml" xmlns:w16cex="http://schemas.microsoft.com/office/word/2018/wordml/cex" xmlns:oel="http://schemas.microsoft.com/office/2019/extlst">
+          <mc:Fallback xmlns:oel="http://schemas.microsoft.com/office/2019/extlst" xmlns:w16cex="http://schemas.microsoft.com/office/word/2018/wordml/cex" xmlns:w16="http://schemas.microsoft.com/office/word/2018/wordml" xmlns:w16du="http://schemas.microsoft.com/office/word/2023/wordml/word16du" xmlns:w16sdtdh="http://schemas.microsoft.com/office/word/2020/wordml/sdtdatahash" xmlns:w16sdtfl="http://schemas.microsoft.com/office/word/2024/wordml/sdtformatlock">
             <w:pict>
               <v:line w14:anchorId="5D8F7560" id="Conector reto 27" o:spid="_x0000_s1026" style="position:absolute;z-index:251686400;visibility:visible;mso-wrap-style:square;mso-wrap-distance-left:9pt;mso-wrap-distance-top:0;mso-wrap-distance-right:9pt;mso-wrap-distance-bottom:0;mso-position-horizontal:absolute;mso-position-horizontal-relative:text;mso-position-vertical:absolute;mso-position-vertical-relative:text" from="29.95pt,-4.85pt" to="175.95pt,-4.85pt" o:gfxdata="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" strokecolor="#011939" strokeweight=".5pt">
                 <v:stroke joinstyle="miter"/>
@@ -8453,7 +7287,7 @@
               </wp:anchor>
             </w:drawing>
           </mc:Choice>
-          <mc:Fallback xmlns:w16sdtfl="http://schemas.microsoft.com/office/word/2024/wordml/sdtformatlock" xmlns:w16sdtdh="http://schemas.microsoft.com/office/word/2020/wordml/sdtdatahash" xmlns:w16du="http://schemas.microsoft.com/office/word/2023/wordml/word16du" xmlns:w16="http://schemas.microsoft.com/office/word/2018/wordml" xmlns:w16cex="http://schemas.microsoft.com/office/word/2018/wordml/cex" xmlns:oel="http://schemas.microsoft.com/office/2019/extlst">
+          <mc:Fallback xmlns:oel="http://schemas.microsoft.com/office/2019/extlst" xmlns:w16cex="http://schemas.microsoft.com/office/word/2018/wordml/cex" xmlns:w16="http://schemas.microsoft.com/office/word/2018/wordml" xmlns:w16du="http://schemas.microsoft.com/office/word/2023/wordml/word16du" xmlns:w16sdtdh="http://schemas.microsoft.com/office/word/2020/wordml/sdtdatahash" xmlns:w16sdtfl="http://schemas.microsoft.com/office/word/2024/wordml/sdtformatlock">
             <w:pict>
               <v:line w14:anchorId="650812DD" id="Conector reto 28" o:spid="_x0000_s1026" style="position:absolute;z-index:251691520;visibility:visible;mso-wrap-style:square;mso-wrap-distance-left:9pt;mso-wrap-distance-top:0;mso-wrap-distance-right:9pt;mso-wrap-distance-bottom:0;mso-position-horizontal:absolute;mso-position-horizontal-relative:text;mso-position-vertical:absolute;mso-position-vertical-relative:text" from="34.55pt,25.35pt" to="180.55pt,25.35pt" o:gfxdata="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" strokecolor="#011939" strokeweight=".5pt">
                 <v:stroke joinstyle="miter"/>
@@ -8556,7 +7390,7 @@
               </wp:anchor>
             </w:drawing>
           </mc:Choice>
-          <mc:Fallback xmlns:w16sdtfl="http://schemas.microsoft.com/office/word/2024/wordml/sdtformatlock" xmlns:w16sdtdh="http://schemas.microsoft.com/office/word/2020/wordml/sdtdatahash" xmlns:w16du="http://schemas.microsoft.com/office/word/2023/wordml/word16du" xmlns:w16="http://schemas.microsoft.com/office/word/2018/wordml" xmlns:w16cex="http://schemas.microsoft.com/office/word/2018/wordml/cex" xmlns:oel="http://schemas.microsoft.com/office/2019/extlst">
+          <mc:Fallback xmlns:oel="http://schemas.microsoft.com/office/2019/extlst" xmlns:w16cex="http://schemas.microsoft.com/office/word/2018/wordml/cex" xmlns:w16="http://schemas.microsoft.com/office/word/2018/wordml" xmlns:w16du="http://schemas.microsoft.com/office/word/2023/wordml/word16du" xmlns:w16sdtdh="http://schemas.microsoft.com/office/word/2020/wordml/sdtdatahash" xmlns:w16sdtfl="http://schemas.microsoft.com/office/word/2024/wordml/sdtformatlock">
             <w:pict>
               <v:line w14:anchorId="4678E620" id="Conector reto 29" o:spid="_x0000_s1026" style="position:absolute;z-index:251697664;visibility:visible;mso-wrap-style:square;mso-wrap-distance-left:9pt;mso-wrap-distance-top:0;mso-wrap-distance-right:9pt;mso-wrap-distance-bottom:0;mso-position-horizontal:absolute;mso-position-horizontal-relative:text;mso-position-vertical:absolute;mso-position-vertical-relative:text" from="36.3pt,23.75pt" to="182.3pt,23.75pt" o:gfxdata="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" strokecolor="#011939" strokeweight=".5pt">
                 <v:stroke joinstyle="miter"/>
@@ -8659,7 +7493,7 @@
               </wp:anchor>
             </w:drawing>
           </mc:Choice>
-          <mc:Fallback xmlns:w16sdtfl="http://schemas.microsoft.com/office/word/2024/wordml/sdtformatlock" xmlns:w16sdtdh="http://schemas.microsoft.com/office/word/2020/wordml/sdtdatahash" xmlns:w16du="http://schemas.microsoft.com/office/word/2023/wordml/word16du" xmlns:w16="http://schemas.microsoft.com/office/word/2018/wordml" xmlns:w16cex="http://schemas.microsoft.com/office/word/2018/wordml/cex" xmlns:oel="http://schemas.microsoft.com/office/2019/extlst">
+          <mc:Fallback xmlns:oel="http://schemas.microsoft.com/office/2019/extlst" xmlns:w16cex="http://schemas.microsoft.com/office/word/2018/wordml/cex" xmlns:w16="http://schemas.microsoft.com/office/word/2018/wordml" xmlns:w16du="http://schemas.microsoft.com/office/word/2023/wordml/word16du" xmlns:w16sdtdh="http://schemas.microsoft.com/office/word/2020/wordml/sdtdatahash" xmlns:w16sdtfl="http://schemas.microsoft.com/office/word/2024/wordml/sdtformatlock">
             <w:pict>
               <v:line w14:anchorId="557C5662" id="Conector reto 30" o:spid="_x0000_s1026" style="position:absolute;z-index:251700736;visibility:visible;mso-wrap-style:square;mso-wrap-distance-left:9pt;mso-wrap-distance-top:0;mso-wrap-distance-right:9pt;mso-wrap-distance-bottom:0;mso-position-horizontal:absolute;mso-position-horizontal-relative:text;mso-position-vertical:absolute;mso-position-vertical-relative:text" from="36.25pt,26.85pt" to="182.25pt,26.85pt" o:gfxdata="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" strokecolor="#011939" strokeweight=".5pt">
                 <v:stroke joinstyle="miter"/>
@@ -8927,7 +7761,7 @@
             </wp:anchor>
           </w:drawing>
         </mc:Choice>
-        <mc:Fallback xmlns:w16sdtfl="http://schemas.microsoft.com/office/word/2024/wordml/sdtformatlock" xmlns:w16sdtdh="http://schemas.microsoft.com/office/word/2020/wordml/sdtdatahash" xmlns:w16du="http://schemas.microsoft.com/office/word/2023/wordml/word16du" xmlns:w16="http://schemas.microsoft.com/office/word/2018/wordml" xmlns:w16cex="http://schemas.microsoft.com/office/word/2018/wordml/cex" xmlns:oel="http://schemas.microsoft.com/office/2019/extlst">
+        <mc:Fallback xmlns:oel="http://schemas.microsoft.com/office/2019/extlst" xmlns:w16cex="http://schemas.microsoft.com/office/word/2018/wordml/cex" xmlns:w16="http://schemas.microsoft.com/office/word/2018/wordml" xmlns:w16du="http://schemas.microsoft.com/office/word/2023/wordml/word16du" xmlns:w16sdtdh="http://schemas.microsoft.com/office/word/2020/wordml/sdtdatahash" xmlns:w16sdtfl="http://schemas.microsoft.com/office/word/2024/wordml/sdtformatlock">
           <w:pict>
             <v:rect w14:anchorId="0C15F5C7" id="Retângulo 11" o:spid="_x0000_s1026" style="position:absolute;margin-left:-88.05pt;margin-top:-13.1pt;width:632pt;height:111.8pt;z-index:-251658240;visibility:visible;mso-wrap-style:square;mso-width-percent:0;mso-height-percent:0;mso-wrap-distance-left:9pt;mso-wrap-distance-top:0;mso-wrap-distance-right:9pt;mso-wrap-distance-bottom:0;mso-position-horizontal:absolute;mso-position-horizontal-relative:text;mso-position-vertical:absolute;mso-position-vertical-relative:text;mso-width-percent:0;mso-height-percent:0;mso-width-relative:margin;mso-height-relative:margin;v-text-anchor:middle" o:gfxdata="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" fillcolor="#31521a" stroked="f" strokeweight="1pt"/>
           </w:pict>
@@ -9481,7 +8315,7 @@
             </wp:anchor>
           </w:drawing>
         </mc:Choice>
-        <mc:Fallback xmlns:w16sdtfl="http://schemas.microsoft.com/office/word/2024/wordml/sdtformatlock" xmlns:w16sdtdh="http://schemas.microsoft.com/office/word/2020/wordml/sdtdatahash" xmlns:w16du="http://schemas.microsoft.com/office/word/2023/wordml/word16du" xmlns:w16="http://schemas.microsoft.com/office/word/2018/wordml" xmlns:w16cex="http://schemas.microsoft.com/office/word/2018/wordml/cex" xmlns:oel="http://schemas.microsoft.com/office/2019/extlst">
+        <mc:Fallback xmlns:oel="http://schemas.microsoft.com/office/2019/extlst" xmlns:w16cex="http://schemas.microsoft.com/office/word/2018/wordml/cex" xmlns:w16="http://schemas.microsoft.com/office/word/2018/wordml" xmlns:w16du="http://schemas.microsoft.com/office/word/2023/wordml/word16du" xmlns:w16sdtdh="http://schemas.microsoft.com/office/word/2020/wordml/sdtdatahash" xmlns:w16sdtfl="http://schemas.microsoft.com/office/word/2024/wordml/sdtformatlock">
           <w:pict>
             <v:rect w14:anchorId="0B041770" id="Retângulo 2" o:spid="_x0000_s1026" style="position:absolute;margin-left:-84.4pt;margin-top:-35.4pt;width:522pt;height:29.1pt;z-index:251650048;visibility:visible;mso-wrap-style:square;mso-width-percent:0;mso-height-percent:0;mso-wrap-distance-left:9pt;mso-wrap-distance-top:0;mso-wrap-distance-right:9pt;mso-wrap-distance-bottom:0;mso-position-horizontal:absolute;mso-position-horizontal-relative:text;mso-position-vertical:absolute;mso-position-vertical-relative:text;mso-width-percent:0;mso-height-percent:0;mso-width-relative:margin;mso-height-relative:margin;v-text-anchor:middle" o:gfxdata="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" fillcolor="#dcdfe4" stroked="f" strokeweight="1pt"/>
           </w:pict>
@@ -9561,7 +8395,7 @@
             </wp:anchor>
           </w:drawing>
         </mc:Choice>
-        <mc:Fallback xmlns:w16sdtfl="http://schemas.microsoft.com/office/word/2024/wordml/sdtformatlock" xmlns:w16sdtdh="http://schemas.microsoft.com/office/word/2020/wordml/sdtdatahash" xmlns:w16du="http://schemas.microsoft.com/office/word/2023/wordml/word16du" xmlns:w16="http://schemas.microsoft.com/office/word/2018/wordml" xmlns:w16cex="http://schemas.microsoft.com/office/word/2018/wordml/cex" xmlns:oel="http://schemas.microsoft.com/office/2019/extlst">
+        <mc:Fallback xmlns:oel="http://schemas.microsoft.com/office/2019/extlst" xmlns:w16cex="http://schemas.microsoft.com/office/word/2018/wordml/cex" xmlns:w16="http://schemas.microsoft.com/office/word/2018/wordml" xmlns:w16du="http://schemas.microsoft.com/office/word/2023/wordml/word16du" xmlns:w16sdtdh="http://schemas.microsoft.com/office/word/2020/wordml/sdtdatahash" xmlns:w16sdtfl="http://schemas.microsoft.com/office/word/2024/wordml/sdtformatlock">
           <w:pict>
             <v:rect w14:anchorId="64DB5B66" id="Retângulo 1" o:spid="_x0000_s1026" style="position:absolute;margin-left:-96.4pt;margin-top:-35.4pt;width:460pt;height:17.15pt;z-index:251654144;visibility:visible;mso-wrap-style:square;mso-width-percent:0;mso-height-percent:0;mso-wrap-distance-left:9pt;mso-wrap-distance-top:0;mso-wrap-distance-right:9pt;mso-wrap-distance-bottom:0;mso-position-horizontal:absolute;mso-position-horizontal-relative:text;mso-position-vertical:absolute;mso-position-vertical-relative:text;mso-width-percent:0;mso-height-percent:0;mso-width-relative:margin;mso-height-relative:margin;v-text-anchor:middle" o:gfxdata="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" fillcolor="#31521a" stroked="f" strokeweight="1pt"/>
           </w:pict>
@@ -11619,7 +10453,7 @@
 </file>
 
 <file path=customXml/itemProps1.xml><?xml version="1.0" encoding="utf-8"?>
-<ds:datastoreItem xmlns:ds="http://schemas.openxmlformats.org/officeDocument/2006/customXml" ds:itemID="{BFE9AC32-E74A-4FC8-A3CF-F10B97CE3038}">
+<ds:datastoreItem xmlns:ds="http://schemas.openxmlformats.org/officeDocument/2006/customXml" ds:itemID="{CD8DEE8A-191B-468A-A279-AF74D2A1E0D5}">
   <ds:schemaRefs>
     <ds:schemaRef ds:uri="http://schemas.openxmlformats.org/officeDocument/2006/bibliography"/>
   </ds:schemaRefs>

</xml_diff>

<commit_message>
Add payment details to contract generation; update EventoPagamentoController and GeracaoModeloService
</commit_message>
<xml_diff>
--- a/resources/modelos_proposta/CONTRATO.docx
+++ b/resources/modelos_proposta/CONTRATO.docx
@@ -4221,7 +4221,6 @@
                               <w:autoSpaceDN w:val="0"/>
                               <w:adjustRightInd w:val="0"/>
                               <w:spacing w:after="0" w:line="240" w:lineRule="auto"/>
-                              <w:jc w:val="both"/>
                               <w:rPr>
                                 <w:rFonts w:ascii="Avenir Next" w:hAnsi="Avenir Next" w:cs="Avenir Next"/>
                                 <w:i w:val="0"/>
@@ -4231,38 +4230,7 @@
                                 <w:szCs w:val="24"/>
                               </w:rPr>
                             </w:pPr>
-                            <w:r>
-                              <w:rPr>
-                                <w:rFonts w:ascii="Avenir Next Demi Bold" w:hAnsi="Avenir Next Demi Bold" w:cs="Avenir Next Demi Bold"/>
-                                <w:b/>
-                                <w:bCs/>
-                                <w:i w:val="0"/>
-                                <w:iCs w:val="0"/>
-                                <w:color w:val="000000"/>
-                                <w:sz w:val="24"/>
-                                <w:szCs w:val="24"/>
-                              </w:rPr>
-                              <w:t>${PAGAMENTOS}</w:t>
-                            </w:r>
                             <w:bookmarkStart w:id="0" w:name="_GoBack"/>
-                            <w:bookmarkEnd w:id="0"/>
-                          </w:p>
-                          <w:p>
-                            <w:pPr>
-                              <w:autoSpaceDE w:val="0"/>
-                              <w:autoSpaceDN w:val="0"/>
-                              <w:adjustRightInd w:val="0"/>
-                              <w:spacing w:after="0" w:line="240" w:lineRule="auto"/>
-                              <w:jc w:val="both"/>
-                              <w:rPr>
-                                <w:rFonts w:ascii="Avenir Next" w:hAnsi="Avenir Next" w:cs="Avenir Next"/>
-                                <w:i w:val="0"/>
-                                <w:iCs w:val="0"/>
-                                <w:color w:val="000000"/>
-                                <w:sz w:val="24"/>
-                                <w:szCs w:val="24"/>
-                              </w:rPr>
-                            </w:pPr>
                             <w:r>
                               <w:rPr>
                                 <w:rFonts w:ascii="Avenir Next" w:hAnsi="Avenir Next" w:cs="Avenir Next"/>
@@ -4272,48 +4240,10 @@
                                 <w:sz w:val="24"/>
                                 <w:szCs w:val="24"/>
                               </w:rPr>
-                              <w:t xml:space="preserve"> </w:t>
+                              <w:t>${PAGAMENTOS}</w:t>
                             </w:r>
+                            <w:bookmarkEnd w:id="0"/>
                           </w:p>
-                          <w:p>
-                            <w:pPr>
-                              <w:autoSpaceDE w:val="0"/>
-                              <w:autoSpaceDN w:val="0"/>
-                              <w:adjustRightInd w:val="0"/>
-                              <w:spacing w:after="0" w:line="240" w:lineRule="auto"/>
-                              <w:jc w:val="both"/>
-                              <w:rPr>
-                                <w:rFonts w:ascii="Avenir Next" w:hAnsi="Avenir Next" w:cs="Avenir Next"/>
-                                <w:b/>
-                                <w:bCs/>
-                                <w:i w:val="0"/>
-                                <w:iCs w:val="0"/>
-                                <w:color w:val="000000"/>
-                                <w:sz w:val="24"/>
-                                <w:szCs w:val="24"/>
-                              </w:rPr>
-                            </w:pPr>
-                          </w:p>
-                          <w:p/>
-                          <w:p>
-                            <w:pPr>
-                              <w:autoSpaceDE w:val="0"/>
-                              <w:autoSpaceDN w:val="0"/>
-                              <w:adjustRightInd w:val="0"/>
-                              <w:spacing w:after="0" w:line="240" w:lineRule="auto"/>
-                              <w:jc w:val="both"/>
-                              <w:rPr>
-                                <w:rFonts w:ascii="Avenir Next" w:hAnsi="Avenir Next" w:cs="Avenir Next"/>
-                                <w:i w:val="0"/>
-                                <w:iCs w:val="0"/>
-                                <w:color w:val="000000"/>
-                                <w:sz w:val="24"/>
-                                <w:szCs w:val="24"/>
-                              </w:rPr>
-                            </w:pPr>
-                          </w:p>
-                          <w:p/>
-                          <w:p/>
                         </w:txbxContent>
                       </wps:txbx>
                       <wps:bodyPr rot="0" spcFirstLastPara="0" vertOverflow="overflow" horzOverflow="overflow" vert="horz" wrap="square" lIns="91440" tIns="45720" rIns="91440" bIns="45720" numCol="1" spcCol="0" rtlCol="0" fromWordArt="0" anchor="t" anchorCtr="0" forceAA="0" compatLnSpc="1">
@@ -4345,7 +4275,6 @@
                         <w:autoSpaceDN w:val="0"/>
                         <w:adjustRightInd w:val="0"/>
                         <w:spacing w:after="0" w:line="240" w:lineRule="auto"/>
-                        <w:jc w:val="both"/>
                         <w:rPr>
                           <w:rFonts w:ascii="Avenir Next" w:hAnsi="Avenir Next" w:cs="Avenir Next"/>
                           <w:i w:val="0"/>
@@ -4355,38 +4284,7 @@
                           <w:szCs w:val="24"/>
                         </w:rPr>
                       </w:pPr>
-                      <w:r>
-                        <w:rPr>
-                          <w:rFonts w:ascii="Avenir Next Demi Bold" w:hAnsi="Avenir Next Demi Bold" w:cs="Avenir Next Demi Bold"/>
-                          <w:b/>
-                          <w:bCs/>
-                          <w:i w:val="0"/>
-                          <w:iCs w:val="0"/>
-                          <w:color w:val="000000"/>
-                          <w:sz w:val="24"/>
-                          <w:szCs w:val="24"/>
-                        </w:rPr>
-                        <w:t>${PAGAMENTOS}</w:t>
-                      </w:r>
                       <w:bookmarkStart w:id="1" w:name="_GoBack"/>
-                      <w:bookmarkEnd w:id="1"/>
-                    </w:p>
-                    <w:p>
-                      <w:pPr>
-                        <w:autoSpaceDE w:val="0"/>
-                        <w:autoSpaceDN w:val="0"/>
-                        <w:adjustRightInd w:val="0"/>
-                        <w:spacing w:after="0" w:line="240" w:lineRule="auto"/>
-                        <w:jc w:val="both"/>
-                        <w:rPr>
-                          <w:rFonts w:ascii="Avenir Next" w:hAnsi="Avenir Next" w:cs="Avenir Next"/>
-                          <w:i w:val="0"/>
-                          <w:iCs w:val="0"/>
-                          <w:color w:val="000000"/>
-                          <w:sz w:val="24"/>
-                          <w:szCs w:val="24"/>
-                        </w:rPr>
-                      </w:pPr>
                       <w:r>
                         <w:rPr>
                           <w:rFonts w:ascii="Avenir Next" w:hAnsi="Avenir Next" w:cs="Avenir Next"/>
@@ -4396,48 +4294,10 @@
                           <w:sz w:val="24"/>
                           <w:szCs w:val="24"/>
                         </w:rPr>
-                        <w:t xml:space="preserve"> </w:t>
+                        <w:t>${PAGAMENTOS}</w:t>
                       </w:r>
+                      <w:bookmarkEnd w:id="1"/>
                     </w:p>
-                    <w:p>
-                      <w:pPr>
-                        <w:autoSpaceDE w:val="0"/>
-                        <w:autoSpaceDN w:val="0"/>
-                        <w:adjustRightInd w:val="0"/>
-                        <w:spacing w:after="0" w:line="240" w:lineRule="auto"/>
-                        <w:jc w:val="both"/>
-                        <w:rPr>
-                          <w:rFonts w:ascii="Avenir Next" w:hAnsi="Avenir Next" w:cs="Avenir Next"/>
-                          <w:b/>
-                          <w:bCs/>
-                          <w:i w:val="0"/>
-                          <w:iCs w:val="0"/>
-                          <w:color w:val="000000"/>
-                          <w:sz w:val="24"/>
-                          <w:szCs w:val="24"/>
-                        </w:rPr>
-                      </w:pPr>
-                    </w:p>
-                    <w:p/>
-                    <w:p>
-                      <w:pPr>
-                        <w:autoSpaceDE w:val="0"/>
-                        <w:autoSpaceDN w:val="0"/>
-                        <w:adjustRightInd w:val="0"/>
-                        <w:spacing w:after="0" w:line="240" w:lineRule="auto"/>
-                        <w:jc w:val="both"/>
-                        <w:rPr>
-                          <w:rFonts w:ascii="Avenir Next" w:hAnsi="Avenir Next" w:cs="Avenir Next"/>
-                          <w:i w:val="0"/>
-                          <w:iCs w:val="0"/>
-                          <w:color w:val="000000"/>
-                          <w:sz w:val="24"/>
-                          <w:szCs w:val="24"/>
-                        </w:rPr>
-                      </w:pPr>
-                    </w:p>
-                    <w:p/>
-                    <w:p/>
                   </w:txbxContent>
                 </v:textbox>
               </v:shape>
@@ -10453,7 +10313,7 @@
 </file>
 
 <file path=customXml/itemProps1.xml><?xml version="1.0" encoding="utf-8"?>
-<ds:datastoreItem xmlns:ds="http://schemas.openxmlformats.org/officeDocument/2006/customXml" ds:itemID="{CD8DEE8A-191B-468A-A279-AF74D2A1E0D5}">
+<ds:datastoreItem xmlns:ds="http://schemas.openxmlformats.org/officeDocument/2006/customXml" ds:itemID="{94B6AAA0-EAAE-45DA-94FA-3ABE146C7E16}">
   <ds:schemaRefs>
     <ds:schemaRef ds:uri="http://schemas.openxmlformats.org/officeDocument/2006/bibliography"/>
   </ds:schemaRefs>

</xml_diff>

<commit_message>
Enhance contract generation by adding color customization for document sections and refactor gerarContrato method for improved clarity
</commit_message>
<xml_diff>
--- a/resources/modelos_proposta/CONTRATO.docx
+++ b/resources/modelos_proposta/CONTRATO.docx
@@ -3113,8 +3113,12 @@
           <w:szCs w:val="24"/>
         </w:rPr>
         <w:sectPr>
-          <w:headerReference w:type="default" r:id="rId10"/>
-          <w:footerReference w:type="default" r:id="rId11"/>
+          <w:headerReference w:type="even" r:id="rId10"/>
+          <w:headerReference w:type="default" r:id="rId11"/>
+          <w:footerReference w:type="even" r:id="rId12"/>
+          <w:footerReference w:type="default" r:id="rId13"/>
+          <w:headerReference w:type="first" r:id="rId14"/>
+          <w:footerReference w:type="first" r:id="rId15"/>
           <w:type w:val="continuous"/>
           <w:pgSz w:w="11906" w:h="16838"/>
           <w:pgMar w:top="1417" w:right="1701" w:bottom="1417" w:left="1701" w:header="708" w:footer="708" w:gutter="0"/>
@@ -3670,8 +3674,10 @@
           <w:szCs w:val="24"/>
           <w:u w:color="262A43"/>
         </w:rPr>
-        <w:t xml:space="preserve"> (</w:t>
-      </w:r>
+        <w:t xml:space="preserve"> </w:t>
+      </w:r>
+      <w:bookmarkStart w:id="0" w:name="_GoBack"/>
+      <w:bookmarkEnd w:id="0"/>
       <w:r>
         <w:rPr>
           <w:rFonts w:ascii="Open Sans" w:hAnsi="Open Sans" w:cs="Open Sans"/>
@@ -3684,21 +3690,7 @@
           <w:szCs w:val="24"/>
           <w:u w:color="262A43"/>
         </w:rPr>
-        <w:t>${EVENTO_DURACAOE}</w:t>
-      </w:r>
-      <w:r>
-        <w:rPr>
-          <w:rFonts w:ascii="Open Sans" w:hAnsi="Open Sans" w:cs="Open Sans"/>
-          <w:i w:val="0"/>
-          <w:iCs w:val="0"/>
-          <w:color w:val="262A43"/>
-          <w:spacing w:val="16"/>
-          <w:kern w:val="1"/>
-          <w:sz w:val="24"/>
-          <w:szCs w:val="24"/>
-          <w:u w:color="262A43"/>
-        </w:rPr>
-        <w:t>) minutos</w:t>
+        <w:t>minutos</w:t>
       </w:r>
       <w:r>
         <w:rPr>
@@ -4230,7 +4222,6 @@
                                 <w:szCs w:val="24"/>
                               </w:rPr>
                             </w:pPr>
-                            <w:bookmarkStart w:id="0" w:name="_GoBack"/>
                             <w:r>
                               <w:rPr>
                                 <w:rFonts w:ascii="Avenir Next" w:hAnsi="Avenir Next" w:cs="Avenir Next"/>
@@ -4242,7 +4233,6 @@
                               </w:rPr>
                               <w:t>${PAGAMENTOS}</w:t>
                             </w:r>
-                            <w:bookmarkEnd w:id="0"/>
                           </w:p>
                         </w:txbxContent>
                       </wps:txbx>
@@ -4284,7 +4274,6 @@
                           <w:szCs w:val="24"/>
                         </w:rPr>
                       </w:pPr>
-                      <w:bookmarkStart w:id="1" w:name="_GoBack"/>
                       <w:r>
                         <w:rPr>
                           <w:rFonts w:ascii="Avenir Next" w:hAnsi="Avenir Next" w:cs="Avenir Next"/>
@@ -4296,7 +4285,6 @@
                         </w:rPr>
                         <w:t>${PAGAMENTOS}</w:t>
                       </w:r>
-                      <w:bookmarkEnd w:id="1"/>
                     </w:p>
                   </w:txbxContent>
                 </v:textbox>
@@ -5461,13 +5449,13 @@
                           <pic:cNvPicPr/>
                         </pic:nvPicPr>
                         <pic:blipFill>
-                          <a:blip r:embed="rId12">
+                          <a:blip r:embed="rId16">
                             <a:extLst>
                               <a:ext uri="{28A0092B-C50C-407E-A947-70E740481C1C}">
                                 <a14:useLocalDpi xmlns:a14="http://schemas.microsoft.com/office/drawing/2010/main" val="0"/>
                               </a:ext>
                               <a:ext uri="{96DAC541-7B7A-43D3-8B79-37D633B846F1}">
-                                <asvg:svgBlip xmlns:asvg="http://schemas.microsoft.com/office/drawing/2016/SVG/main" r:embed="rId13"/>
+                                <asvg:svgBlip xmlns:asvg="http://schemas.microsoft.com/office/drawing/2016/SVG/main" r:embed="rId17"/>
                               </a:ext>
                             </a:extLst>
                           </a:blip>
@@ -5669,13 +5657,13 @@
                           <pic:cNvPicPr/>
                         </pic:nvPicPr>
                         <pic:blipFill>
-                          <a:blip r:embed="rId14">
+                          <a:blip r:embed="rId18">
                             <a:extLst>
                               <a:ext uri="{28A0092B-C50C-407E-A947-70E740481C1C}">
                                 <a14:useLocalDpi xmlns:a14="http://schemas.microsoft.com/office/drawing/2010/main" val="0"/>
                               </a:ext>
                               <a:ext uri="{96DAC541-7B7A-43D3-8B79-37D633B846F1}">
-                                <asvg:svgBlip xmlns:asvg="http://schemas.microsoft.com/office/drawing/2016/SVG/main" r:embed="rId15"/>
+                                <asvg:svgBlip xmlns:asvg="http://schemas.microsoft.com/office/drawing/2016/SVG/main" r:embed="rId19"/>
                               </a:ext>
                             </a:extLst>
                           </a:blip>
@@ -6889,13 +6877,13 @@
                           </pic:cNvPicPr>
                         </pic:nvPicPr>
                         <pic:blipFill>
-                          <a:blip r:embed="rId16" cstate="print">
+                          <a:blip r:embed="rId20" cstate="print">
                             <a:extLst>
                               <a:ext uri="{28A0092B-C50C-407E-A947-70E740481C1C}">
                                 <a14:useLocalDpi xmlns:a14="http://schemas.microsoft.com/office/drawing/2010/main" val="0"/>
                               </a:ext>
                               <a:ext uri="{96DAC541-7B7A-43D3-8B79-37D633B846F1}">
-                                <asvg:svgBlip xmlns:asvg="http://schemas.microsoft.com/office/drawing/2016/SVG/main" r:embed="rId17"/>
+                                <asvg:svgBlip xmlns:asvg="http://schemas.microsoft.com/office/drawing/2016/SVG/main" r:embed="rId21"/>
                               </a:ext>
                             </a:extLst>
                           </a:blip>
@@ -6945,7 +6933,7 @@
                   <o:lock v:ext="edit" aspectratio="t"/>
                 </v:shapetype>
                 <v:shape id="Gráfico 31" o:spid="_x0000_s1028" type="#_x0000_t75" alt="Caneta estrutura de tópicos" style="position:absolute;left:1075;top:1075;width:3175;height:3175;visibility:visible;mso-wrap-style:square" o:gfxdata="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">
-                  <v:imagedata r:id="rId18" o:title="Caneta estrutura de tópicos"/>
+                  <v:imagedata r:id="rId22" o:title="Caneta estrutura de tópicos"/>
                 </v:shape>
               </v:group>
             </w:pict>
@@ -7458,6 +7446,16 @@
 </file>
 
 <file path=word/footer1.xml><?xml version="1.0" encoding="utf-8"?>
+<w:ftr xmlns:wpc="http://schemas.microsoft.com/office/word/2010/wordprocessingCanvas" xmlns:cx="http://schemas.microsoft.com/office/drawing/2014/chartex" xmlns:cx1="http://schemas.microsoft.com/office/drawing/2015/9/8/chartex" xmlns:cx2="http://schemas.microsoft.com/office/drawing/2015/10/21/chartex" xmlns:cx3="http://schemas.microsoft.com/office/drawing/2016/5/9/chartex" xmlns:cx4="http://schemas.microsoft.com/office/drawing/2016/5/10/chartex" xmlns:cx5="http://schemas.microsoft.com/office/drawing/2016/5/11/chartex" xmlns:cx6="http://schemas.microsoft.com/office/drawing/2016/5/12/chartex" xmlns:cx7="http://schemas.microsoft.com/office/drawing/2016/5/13/chartex" xmlns:cx8="http://schemas.microsoft.com/office/drawing/2016/5/14/chartex" xmlns:mc="http://schemas.openxmlformats.org/markup-compatibility/2006" xmlns:aink="http://schemas.microsoft.com/office/drawing/2016/ink" xmlns:am3d="http://schemas.microsoft.com/office/drawing/2017/model3d" xmlns:o="urn:schemas-microsoft-com:office:office" xmlns:r="http://schemas.openxmlformats.org/officeDocument/2006/relationships" xmlns:m="http://schemas.openxmlformats.org/officeDocument/2006/math" xmlns:v="urn:schemas-microsoft-com:vml" xmlns:wp14="http://schemas.microsoft.com/office/word/2010/wordprocessingDrawing" xmlns:wp="http://schemas.openxmlformats.org/drawingml/2006/wordprocessingDrawing" xmlns:w10="urn:schemas-microsoft-com:office:word" xmlns:w="http://schemas.openxmlformats.org/wordprocessingml/2006/main" xmlns:w14="http://schemas.microsoft.com/office/word/2010/wordml" xmlns:w15="http://schemas.microsoft.com/office/word/2012/wordml" xmlns:w16cid="http://schemas.microsoft.com/office/word/2016/wordml/cid" xmlns:w16se="http://schemas.microsoft.com/office/word/2015/wordml/symex" xmlns:wpg="http://schemas.microsoft.com/office/word/2010/wordprocessingGroup" xmlns:wpi="http://schemas.microsoft.com/office/word/2010/wordprocessingInk" xmlns:wne="http://schemas.microsoft.com/office/word/2006/wordml" xmlns:wps="http://schemas.microsoft.com/office/word/2010/wordprocessingShape" mc:Ignorable="w14 w15 w16se w16cid wp14">
+  <w:p>
+    <w:pPr>
+      <w:pStyle w:val="Rodap"/>
+    </w:pPr>
+  </w:p>
+</w:ftr>
+</file>
+
+<file path=word/footer2.xml><?xml version="1.0" encoding="utf-8"?>
 <w:ftr xmlns:wpc="http://schemas.microsoft.com/office/word/2010/wordprocessingCanvas" xmlns:cx="http://schemas.microsoft.com/office/drawing/2014/chartex" xmlns:cx1="http://schemas.microsoft.com/office/drawing/2015/9/8/chartex" xmlns:cx2="http://schemas.microsoft.com/office/drawing/2015/10/21/chartex" xmlns:cx3="http://schemas.microsoft.com/office/drawing/2016/5/9/chartex" xmlns:cx4="http://schemas.microsoft.com/office/drawing/2016/5/10/chartex" xmlns:cx5="http://schemas.microsoft.com/office/drawing/2016/5/11/chartex" xmlns:cx6="http://schemas.microsoft.com/office/drawing/2016/5/12/chartex" xmlns:cx7="http://schemas.microsoft.com/office/drawing/2016/5/13/chartex" xmlns:cx8="http://schemas.microsoft.com/office/drawing/2016/5/14/chartex" xmlns:mc="http://schemas.openxmlformats.org/markup-compatibility/2006" xmlns:aink="http://schemas.microsoft.com/office/drawing/2016/ink" xmlns:am3d="http://schemas.microsoft.com/office/drawing/2017/model3d" xmlns:o="urn:schemas-microsoft-com:office:office" xmlns:r="http://schemas.openxmlformats.org/officeDocument/2006/relationships" xmlns:m="http://schemas.openxmlformats.org/officeDocument/2006/math" xmlns:v="urn:schemas-microsoft-com:vml" xmlns:wp14="http://schemas.microsoft.com/office/word/2010/wordprocessingDrawing" xmlns:wp="http://schemas.openxmlformats.org/drawingml/2006/wordprocessingDrawing" xmlns:w10="urn:schemas-microsoft-com:office:word" xmlns:w="http://schemas.openxmlformats.org/wordprocessingml/2006/main" xmlns:w14="http://schemas.microsoft.com/office/word/2010/wordml" xmlns:w15="http://schemas.microsoft.com/office/word/2012/wordml" xmlns:w16cid="http://schemas.microsoft.com/office/word/2016/wordml/cid" xmlns:w16se="http://schemas.microsoft.com/office/word/2015/wordml/symex" xmlns:wpg="http://schemas.microsoft.com/office/word/2010/wordprocessingGroup" xmlns:wpi="http://schemas.microsoft.com/office/word/2010/wordprocessingInk" xmlns:wne="http://schemas.microsoft.com/office/word/2006/wordml" xmlns:wps="http://schemas.microsoft.com/office/word/2010/wordprocessingShape" mc:Ignorable="w14 w15 w16se w16cid wp14">
   <w:p>
     <w:pPr>
@@ -7555,7 +7553,7 @@
       <mc:AlternateContent>
         <mc:Choice Requires="wps">
           <w:drawing>
-            <wp:anchor distT="0" distB="0" distL="114300" distR="114300" simplePos="0" relativeHeight="251658240" behindDoc="1" locked="0" layoutInCell="1" allowOverlap="1" wp14:anchorId="0675FF28" wp14:editId="77CA5740">
+            <wp:anchor distT="0" distB="0" distL="114300" distR="114300" simplePos="0" relativeHeight="251658240" behindDoc="1" locked="0" layoutInCell="1" allowOverlap="1" wp14:anchorId="0675FF28" wp14:editId="374C5057">
               <wp:simplePos x="0" y="0"/>
               <wp:positionH relativeFrom="column">
                 <wp:posOffset>-1118235</wp:posOffset>
@@ -7564,7 +7562,7 @@
                 <wp:posOffset>-166370</wp:posOffset>
               </wp:positionV>
               <wp:extent cx="8026400" cy="1419860"/>
-              <wp:effectExtent l="0" t="0" r="0" b="2540"/>
+              <wp:effectExtent l="0" t="0" r="0" b="8890"/>
               <wp:wrapNone/>
               <wp:docPr id="11" name="Retângulo 11"/>
               <wp:cNvGraphicFramePr/>
@@ -7621,9 +7619,9 @@
             </wp:anchor>
           </w:drawing>
         </mc:Choice>
-        <mc:Fallback xmlns:oel="http://schemas.microsoft.com/office/2019/extlst" xmlns:w16cex="http://schemas.microsoft.com/office/word/2018/wordml/cex" xmlns:w16="http://schemas.microsoft.com/office/word/2018/wordml" xmlns:w16du="http://schemas.microsoft.com/office/word/2023/wordml/word16du" xmlns:w16sdtdh="http://schemas.microsoft.com/office/word/2020/wordml/sdtdatahash" xmlns:w16sdtfl="http://schemas.microsoft.com/office/word/2024/wordml/sdtformatlock">
+        <mc:Fallback>
           <w:pict>
-            <v:rect w14:anchorId="0C15F5C7" id="Retângulo 11" o:spid="_x0000_s1026" style="position:absolute;margin-left:-88.05pt;margin-top:-13.1pt;width:632pt;height:111.8pt;z-index:-251658240;visibility:visible;mso-wrap-style:square;mso-width-percent:0;mso-height-percent:0;mso-wrap-distance-left:9pt;mso-wrap-distance-top:0;mso-wrap-distance-right:9pt;mso-wrap-distance-bottom:0;mso-position-horizontal:absolute;mso-position-horizontal-relative:text;mso-position-vertical:absolute;mso-position-vertical-relative:text;mso-width-percent:0;mso-height-percent:0;mso-width-relative:margin;mso-height-relative:margin;v-text-anchor:middle" o:gfxdata="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" fillcolor="#31521a" stroked="f" strokeweight="1pt"/>
+            <v:rect w14:anchorId="4EB9F0DD" id="Retângulo 11" o:spid="_x0000_s1026" style="position:absolute;margin-left:-88.05pt;margin-top:-13.1pt;width:632pt;height:111.8pt;z-index:-251658240;visibility:visible;mso-wrap-style:square;mso-width-percent:0;mso-height-percent:0;mso-wrap-distance-left:9pt;mso-wrap-distance-top:0;mso-wrap-distance-right:9pt;mso-wrap-distance-bottom:0;mso-position-horizontal:absolute;mso-position-horizontal-relative:text;mso-position-vertical:absolute;mso-position-vertical-relative:text;mso-width-percent:0;mso-height-percent:0;mso-width-relative:margin;mso-height-relative:margin;v-text-anchor:middle" o:gfxdata="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" fillcolor="#31521a" stroked="f" strokeweight="1pt"/>
           </w:pict>
         </mc:Fallback>
       </mc:AlternateContent>
@@ -8071,6 +8069,16 @@
 </w:ftr>
 </file>
 
+<file path=word/footer3.xml><?xml version="1.0" encoding="utf-8"?>
+<w:ftr xmlns:wpc="http://schemas.microsoft.com/office/word/2010/wordprocessingCanvas" xmlns:cx="http://schemas.microsoft.com/office/drawing/2014/chartex" xmlns:cx1="http://schemas.microsoft.com/office/drawing/2015/9/8/chartex" xmlns:cx2="http://schemas.microsoft.com/office/drawing/2015/10/21/chartex" xmlns:cx3="http://schemas.microsoft.com/office/drawing/2016/5/9/chartex" xmlns:cx4="http://schemas.microsoft.com/office/drawing/2016/5/10/chartex" xmlns:cx5="http://schemas.microsoft.com/office/drawing/2016/5/11/chartex" xmlns:cx6="http://schemas.microsoft.com/office/drawing/2016/5/12/chartex" xmlns:cx7="http://schemas.microsoft.com/office/drawing/2016/5/13/chartex" xmlns:cx8="http://schemas.microsoft.com/office/drawing/2016/5/14/chartex" xmlns:mc="http://schemas.openxmlformats.org/markup-compatibility/2006" xmlns:aink="http://schemas.microsoft.com/office/drawing/2016/ink" xmlns:am3d="http://schemas.microsoft.com/office/drawing/2017/model3d" xmlns:o="urn:schemas-microsoft-com:office:office" xmlns:r="http://schemas.openxmlformats.org/officeDocument/2006/relationships" xmlns:m="http://schemas.openxmlformats.org/officeDocument/2006/math" xmlns:v="urn:schemas-microsoft-com:vml" xmlns:wp14="http://schemas.microsoft.com/office/word/2010/wordprocessingDrawing" xmlns:wp="http://schemas.openxmlformats.org/drawingml/2006/wordprocessingDrawing" xmlns:w10="urn:schemas-microsoft-com:office:word" xmlns:w="http://schemas.openxmlformats.org/wordprocessingml/2006/main" xmlns:w14="http://schemas.microsoft.com/office/word/2010/wordml" xmlns:w15="http://schemas.microsoft.com/office/word/2012/wordml" xmlns:w16cid="http://schemas.microsoft.com/office/word/2016/wordml/cid" xmlns:w16se="http://schemas.microsoft.com/office/word/2015/wordml/symex" xmlns:wpg="http://schemas.microsoft.com/office/word/2010/wordprocessingGroup" xmlns:wpi="http://schemas.microsoft.com/office/word/2010/wordprocessingInk" xmlns:wne="http://schemas.microsoft.com/office/word/2006/wordml" xmlns:wps="http://schemas.microsoft.com/office/word/2010/wordprocessingShape" mc:Ignorable="w14 w15 w16se w16cid wp14">
+  <w:p>
+    <w:pPr>
+      <w:pStyle w:val="Rodap"/>
+    </w:pPr>
+  </w:p>
+</w:ftr>
+</file>
+
 <file path=word/footnotes.xml><?xml version="1.0" encoding="utf-8"?>
 <w:footnotes xmlns:wpc="http://schemas.microsoft.com/office/word/2010/wordprocessingCanvas" xmlns:cx="http://schemas.microsoft.com/office/drawing/2014/chartex" xmlns:cx1="http://schemas.microsoft.com/office/drawing/2015/9/8/chartex" xmlns:cx2="http://schemas.microsoft.com/office/drawing/2015/10/21/chartex" xmlns:cx3="http://schemas.microsoft.com/office/drawing/2016/5/9/chartex" xmlns:cx4="http://schemas.microsoft.com/office/drawing/2016/5/10/chartex" xmlns:cx5="http://schemas.microsoft.com/office/drawing/2016/5/11/chartex" xmlns:cx6="http://schemas.microsoft.com/office/drawing/2016/5/12/chartex" xmlns:cx7="http://schemas.microsoft.com/office/drawing/2016/5/13/chartex" xmlns:cx8="http://schemas.microsoft.com/office/drawing/2016/5/14/chartex" xmlns:mc="http://schemas.openxmlformats.org/markup-compatibility/2006" xmlns:aink="http://schemas.microsoft.com/office/drawing/2016/ink" xmlns:am3d="http://schemas.microsoft.com/office/drawing/2017/model3d" xmlns:o="urn:schemas-microsoft-com:office:office" xmlns:r="http://schemas.openxmlformats.org/officeDocument/2006/relationships" xmlns:m="http://schemas.openxmlformats.org/officeDocument/2006/math" xmlns:v="urn:schemas-microsoft-com:vml" xmlns:wp14="http://schemas.microsoft.com/office/word/2010/wordprocessingDrawing" xmlns:wp="http://schemas.openxmlformats.org/drawingml/2006/wordprocessingDrawing" xmlns:w10="urn:schemas-microsoft-com:office:word" xmlns:w="http://schemas.openxmlformats.org/wordprocessingml/2006/main" xmlns:w14="http://schemas.microsoft.com/office/word/2010/wordml" xmlns:w15="http://schemas.microsoft.com/office/word/2012/wordml" xmlns:w16cid="http://schemas.microsoft.com/office/word/2016/wordml/cid" xmlns:w16se="http://schemas.microsoft.com/office/word/2015/wordml/symex" xmlns:wpg="http://schemas.microsoft.com/office/word/2010/wordprocessingGroup" xmlns:wpi="http://schemas.microsoft.com/office/word/2010/wordprocessingInk" xmlns:wne="http://schemas.microsoft.com/office/word/2006/wordml" xmlns:wps="http://schemas.microsoft.com/office/word/2010/wordprocessingShape" mc:Ignorable="w14 w15 w16se w16cid wp14">
   <w:footnote w:type="separator" w:id="-1">
@@ -8097,6 +8105,16 @@
 </file>
 
 <file path=word/header1.xml><?xml version="1.0" encoding="utf-8"?>
+<w:hdr xmlns:wpc="http://schemas.microsoft.com/office/word/2010/wordprocessingCanvas" xmlns:cx="http://schemas.microsoft.com/office/drawing/2014/chartex" xmlns:cx1="http://schemas.microsoft.com/office/drawing/2015/9/8/chartex" xmlns:cx2="http://schemas.microsoft.com/office/drawing/2015/10/21/chartex" xmlns:cx3="http://schemas.microsoft.com/office/drawing/2016/5/9/chartex" xmlns:cx4="http://schemas.microsoft.com/office/drawing/2016/5/10/chartex" xmlns:cx5="http://schemas.microsoft.com/office/drawing/2016/5/11/chartex" xmlns:cx6="http://schemas.microsoft.com/office/drawing/2016/5/12/chartex" xmlns:cx7="http://schemas.microsoft.com/office/drawing/2016/5/13/chartex" xmlns:cx8="http://schemas.microsoft.com/office/drawing/2016/5/14/chartex" xmlns:mc="http://schemas.openxmlformats.org/markup-compatibility/2006" xmlns:aink="http://schemas.microsoft.com/office/drawing/2016/ink" xmlns:am3d="http://schemas.microsoft.com/office/drawing/2017/model3d" xmlns:o="urn:schemas-microsoft-com:office:office" xmlns:r="http://schemas.openxmlformats.org/officeDocument/2006/relationships" xmlns:m="http://schemas.openxmlformats.org/officeDocument/2006/math" xmlns:v="urn:schemas-microsoft-com:vml" xmlns:wp14="http://schemas.microsoft.com/office/word/2010/wordprocessingDrawing" xmlns:wp="http://schemas.openxmlformats.org/drawingml/2006/wordprocessingDrawing" xmlns:w10="urn:schemas-microsoft-com:office:word" xmlns:w="http://schemas.openxmlformats.org/wordprocessingml/2006/main" xmlns:w14="http://schemas.microsoft.com/office/word/2010/wordml" xmlns:w15="http://schemas.microsoft.com/office/word/2012/wordml" xmlns:w16cid="http://schemas.microsoft.com/office/word/2016/wordml/cid" xmlns:w16se="http://schemas.microsoft.com/office/word/2015/wordml/symex" xmlns:wpg="http://schemas.microsoft.com/office/word/2010/wordprocessingGroup" xmlns:wpi="http://schemas.microsoft.com/office/word/2010/wordprocessingInk" xmlns:wne="http://schemas.microsoft.com/office/word/2006/wordml" xmlns:wps="http://schemas.microsoft.com/office/word/2010/wordprocessingShape" mc:Ignorable="w14 w15 w16se w16cid wp14">
+  <w:p>
+    <w:pPr>
+      <w:pStyle w:val="Cabealho"/>
+    </w:pPr>
+  </w:p>
+</w:hdr>
+</file>
+
+<file path=word/header2.xml><?xml version="1.0" encoding="utf-8"?>
 <w:hdr xmlns:wpc="http://schemas.microsoft.com/office/word/2010/wordprocessingCanvas" xmlns:cx="http://schemas.microsoft.com/office/drawing/2014/chartex" xmlns:cx1="http://schemas.microsoft.com/office/drawing/2015/9/8/chartex" xmlns:cx2="http://schemas.microsoft.com/office/drawing/2015/10/21/chartex" xmlns:cx3="http://schemas.microsoft.com/office/drawing/2016/5/9/chartex" xmlns:cx4="http://schemas.microsoft.com/office/drawing/2016/5/10/chartex" xmlns:cx5="http://schemas.microsoft.com/office/drawing/2016/5/11/chartex" xmlns:cx6="http://schemas.microsoft.com/office/drawing/2016/5/12/chartex" xmlns:cx7="http://schemas.microsoft.com/office/drawing/2016/5/13/chartex" xmlns:cx8="http://schemas.microsoft.com/office/drawing/2016/5/14/chartex" xmlns:mc="http://schemas.openxmlformats.org/markup-compatibility/2006" xmlns:aink="http://schemas.microsoft.com/office/drawing/2016/ink" xmlns:am3d="http://schemas.microsoft.com/office/drawing/2017/model3d" xmlns:o="urn:schemas-microsoft-com:office:office" xmlns:r="http://schemas.openxmlformats.org/officeDocument/2006/relationships" xmlns:m="http://schemas.openxmlformats.org/officeDocument/2006/math" xmlns:v="urn:schemas-microsoft-com:vml" xmlns:wp14="http://schemas.microsoft.com/office/word/2010/wordprocessingDrawing" xmlns:wp="http://schemas.openxmlformats.org/drawingml/2006/wordprocessingDrawing" xmlns:w10="urn:schemas-microsoft-com:office:word" xmlns:w="http://schemas.openxmlformats.org/wordprocessingml/2006/main" xmlns:w14="http://schemas.microsoft.com/office/word/2010/wordml" xmlns:w15="http://schemas.microsoft.com/office/word/2012/wordml" xmlns:w16cid="http://schemas.microsoft.com/office/word/2016/wordml/cid" xmlns:w16se="http://schemas.microsoft.com/office/word/2015/wordml/symex" xmlns:wpg="http://schemas.microsoft.com/office/word/2010/wordprocessingGroup" xmlns:wpi="http://schemas.microsoft.com/office/word/2010/wordprocessingInk" xmlns:wne="http://schemas.microsoft.com/office/word/2006/wordml" xmlns:wps="http://schemas.microsoft.com/office/word/2010/wordprocessingShape" mc:Ignorable="w14 w15 w16se w16cid wp14">
   <w:p>
     <w:pPr>
@@ -8262,6 +8280,16 @@
         </mc:Fallback>
       </mc:AlternateContent>
     </w:r>
+  </w:p>
+</w:hdr>
+</file>
+
+<file path=word/header3.xml><?xml version="1.0" encoding="utf-8"?>
+<w:hdr xmlns:wpc="http://schemas.microsoft.com/office/word/2010/wordprocessingCanvas" xmlns:cx="http://schemas.microsoft.com/office/drawing/2014/chartex" xmlns:cx1="http://schemas.microsoft.com/office/drawing/2015/9/8/chartex" xmlns:cx2="http://schemas.microsoft.com/office/drawing/2015/10/21/chartex" xmlns:cx3="http://schemas.microsoft.com/office/drawing/2016/5/9/chartex" xmlns:cx4="http://schemas.microsoft.com/office/drawing/2016/5/10/chartex" xmlns:cx5="http://schemas.microsoft.com/office/drawing/2016/5/11/chartex" xmlns:cx6="http://schemas.microsoft.com/office/drawing/2016/5/12/chartex" xmlns:cx7="http://schemas.microsoft.com/office/drawing/2016/5/13/chartex" xmlns:cx8="http://schemas.microsoft.com/office/drawing/2016/5/14/chartex" xmlns:mc="http://schemas.openxmlformats.org/markup-compatibility/2006" xmlns:aink="http://schemas.microsoft.com/office/drawing/2016/ink" xmlns:am3d="http://schemas.microsoft.com/office/drawing/2017/model3d" xmlns:o="urn:schemas-microsoft-com:office:office" xmlns:r="http://schemas.openxmlformats.org/officeDocument/2006/relationships" xmlns:m="http://schemas.openxmlformats.org/officeDocument/2006/math" xmlns:v="urn:schemas-microsoft-com:vml" xmlns:wp14="http://schemas.microsoft.com/office/word/2010/wordprocessingDrawing" xmlns:wp="http://schemas.openxmlformats.org/drawingml/2006/wordprocessingDrawing" xmlns:w10="urn:schemas-microsoft-com:office:word" xmlns:w="http://schemas.openxmlformats.org/wordprocessingml/2006/main" xmlns:w14="http://schemas.microsoft.com/office/word/2010/wordml" xmlns:w15="http://schemas.microsoft.com/office/word/2012/wordml" xmlns:w16cid="http://schemas.microsoft.com/office/word/2016/wordml/cid" xmlns:w16se="http://schemas.microsoft.com/office/word/2015/wordml/symex" xmlns:wpg="http://schemas.microsoft.com/office/word/2010/wordprocessingGroup" xmlns:wpi="http://schemas.microsoft.com/office/word/2010/wordprocessingInk" xmlns:wne="http://schemas.microsoft.com/office/word/2006/wordml" xmlns:wps="http://schemas.microsoft.com/office/word/2010/wordprocessingShape" mc:Ignorable="w14 w15 w16se w16cid wp14">
+  <w:p>
+    <w:pPr>
+      <w:pStyle w:val="Cabealho"/>
+    </w:pPr>
   </w:p>
 </w:hdr>
 </file>
@@ -10313,7 +10341,7 @@
 </file>
 
 <file path=customXml/itemProps1.xml><?xml version="1.0" encoding="utf-8"?>
-<ds:datastoreItem xmlns:ds="http://schemas.openxmlformats.org/officeDocument/2006/customXml" ds:itemID="{94B6AAA0-EAAE-45DA-94FA-3ABE146C7E16}">
+<ds:datastoreItem xmlns:ds="http://schemas.openxmlformats.org/officeDocument/2006/customXml" ds:itemID="{DC7080FB-2485-4554-928B-059919137693}">
   <ds:schemaRefs>
     <ds:schemaRef ds:uri="http://schemas.openxmlformats.org/officeDocument/2006/bibliography"/>
   </ds:schemaRefs>

</xml_diff>